<commit_message>
uso del metodo transform en la normalización
correcciones
</commit_message>
<xml_diff>
--- a/Correcciones 2 entrega proyecto final.docx
+++ b/Correcciones 2 entrega proyecto final.docx
@@ -1,43 +1,22 @@
 
 <file path=word/document.xml><?xml version="1.0" encoding="utf-8"?>
-<w:document xmlns:wpc="http://schemas.microsoft.com/office/word/2010/wordprocessingCanvas" xmlns:cx="http://schemas.microsoft.com/office/drawing/2014/chartex" xmlns:cx1="http://schemas.microsoft.com/office/drawing/2015/9/8/chartex" xmlns:cx2="http://schemas.microsoft.com/office/drawing/2015/10/21/chartex" xmlns:cx3="http://schemas.microsoft.com/office/drawing/2016/5/9/chartex" xmlns:cx4="http://schemas.microsoft.com/office/drawing/2016/5/10/chartex" xmlns:cx5="http://schemas.microsoft.com/office/drawing/2016/5/11/chartex" xmlns:cx6="http://schemas.microsoft.com/office/drawing/2016/5/12/chartex" xmlns:cx7="http://schemas.microsoft.com/office/drawing/2016/5/13/chartex" xmlns:cx8="http://schemas.microsoft.com/office/drawing/2016/5/14/chartex" xmlns:mc="http://schemas.openxmlformats.org/markup-compatibility/2006" xmlns:aink="http://schemas.microsoft.com/office/drawing/2016/ink" xmlns:am3d="http://schemas.microsoft.com/office/drawing/2017/model3d" xmlns:o="urn:schemas-microsoft-com:office:office" xmlns:r="http://schemas.openxmlformats.org/officeDocument/2006/relationships" xmlns:m="http://schemas.openxmlformats.org/officeDocument/2006/math" xmlns:v="urn:schemas-microsoft-com:vml" xmlns:wp14="http://schemas.microsoft.com/office/word/2010/wordprocessingDrawing" xmlns:wp="http://schemas.openxmlformats.org/drawingml/2006/wordprocessingDrawing" xmlns:w10="urn:schemas-microsoft-com:office:word" xmlns:w="http://schemas.openxmlformats.org/wordprocessingml/2006/main" xmlns:w14="http://schemas.microsoft.com/office/word/2010/wordml" xmlns:w15="http://schemas.microsoft.com/office/word/2012/wordml" xmlns:w16cex="http://schemas.microsoft.com/office/word/2018/wordml/cex" xmlns:w16cid="http://schemas.microsoft.com/office/word/2016/wordml/cid" xmlns:w16="http://schemas.microsoft.com/office/word/2018/wordml" xmlns:w16sdtdh="http://schemas.microsoft.com/office/word/2020/wordml/sdtdatahash" xmlns:w16se="http://schemas.microsoft.com/office/word/2015/wordml/symex" xmlns:wpg="http://schemas.microsoft.com/office/word/2010/wordprocessingGroup" xmlns:wpi="http://schemas.microsoft.com/office/word/2010/wordprocessingInk" xmlns:wne="http://schemas.microsoft.com/office/word/2006/wordml" xmlns:wps="http://schemas.microsoft.com/office/word/2010/wordprocessingShape" mc:Ignorable="w14 w15 w16se w16cid w16 w16cex w16sdtdh wp14">
+<w:document xmlns:wpc="http://schemas.microsoft.com/office/word/2010/wordprocessingCanvas" xmlns:cx="http://schemas.microsoft.com/office/drawing/2014/chartex" xmlns:cx1="http://schemas.microsoft.com/office/drawing/2015/9/8/chartex" xmlns:cx2="http://schemas.microsoft.com/office/drawing/2015/10/21/chartex" xmlns:cx3="http://schemas.microsoft.com/office/drawing/2016/5/9/chartex" xmlns:cx4="http://schemas.microsoft.com/office/drawing/2016/5/10/chartex" xmlns:cx5="http://schemas.microsoft.com/office/drawing/2016/5/11/chartex" xmlns:cx6="http://schemas.microsoft.com/office/drawing/2016/5/12/chartex" xmlns:cx7="http://schemas.microsoft.com/office/drawing/2016/5/13/chartex" xmlns:cx8="http://schemas.microsoft.com/office/drawing/2016/5/14/chartex" xmlns:mc="http://schemas.openxmlformats.org/markup-compatibility/2006" xmlns:aink="http://schemas.microsoft.com/office/drawing/2016/ink" xmlns:am3d="http://schemas.microsoft.com/office/drawing/2017/model3d" xmlns:o="urn:schemas-microsoft-com:office:office" xmlns:oel="http://schemas.microsoft.com/office/2019/extlst" xmlns:r="http://schemas.openxmlformats.org/officeDocument/2006/relationships" xmlns:m="http://schemas.openxmlformats.org/officeDocument/2006/math" xmlns:v="urn:schemas-microsoft-com:vml" xmlns:wp14="http://schemas.microsoft.com/office/word/2010/wordprocessingDrawing" xmlns:wp="http://schemas.openxmlformats.org/drawingml/2006/wordprocessingDrawing" xmlns:w10="urn:schemas-microsoft-com:office:word" xmlns:w="http://schemas.openxmlformats.org/wordprocessingml/2006/main" xmlns:w14="http://schemas.microsoft.com/office/word/2010/wordml" xmlns:w15="http://schemas.microsoft.com/office/word/2012/wordml" xmlns:w16cex="http://schemas.microsoft.com/office/word/2018/wordml/cex" xmlns:w16cid="http://schemas.microsoft.com/office/word/2016/wordml/cid" xmlns:w16="http://schemas.microsoft.com/office/word/2018/wordml" xmlns:w16sdtdh="http://schemas.microsoft.com/office/word/2020/wordml/sdtdatahash" xmlns:w16se="http://schemas.microsoft.com/office/word/2015/wordml/symex" xmlns:wpg="http://schemas.microsoft.com/office/word/2010/wordprocessingGroup" xmlns:wpi="http://schemas.microsoft.com/office/word/2010/wordprocessingInk" xmlns:wne="http://schemas.microsoft.com/office/word/2006/wordml" xmlns:wps="http://schemas.microsoft.com/office/word/2010/wordprocessingShape" mc:Ignorable="w14 w15 w16se w16cid w16 w16cex w16sdtdh wp14">
   <w:body>
     <w:p>
-      <w:proofErr w:type="gramStart"/>
-      <w:r>
-        <w:t>Buenas noches</w:t>
-      </w:r>
-      <w:proofErr w:type="gramEnd"/>
-      <w:r>
-        <w:t xml:space="preserve"> chicos, felicitaciones por la entrega. Hay muchas mejoras notables respecto a las anteriores, y si no fuera por alguna que otra corrección importante, se iría con un aprobado directo. ¡Felicitaciones!</w:t>
+      <w:r>
+        <w:t>Buenas noches chicos, felicitaciones por la entrega. Hay muchas mejoras notables respecto a las anteriores, y si no fuera por alguna que otra corrección importante, se iría con un aprobado directo. ¡Felicitaciones!</w:t>
       </w:r>
     </w:p>
     <w:p/>
     <w:p>
       <w:r>
-        <w:t xml:space="preserve">A </w:t>
-      </w:r>
-      <w:proofErr w:type="gramStart"/>
-      <w:r>
-        <w:t>continuación</w:t>
-      </w:r>
-      <w:proofErr w:type="gramEnd"/>
-      <w:r>
-        <w:t xml:space="preserve"> les dejo observaciones que encuentro sobre su trabajo en esta 2da entrega del desafío final:</w:t>
+        <w:t>A continuación les dejo observaciones que encuentro sobre su trabajo en esta 2da entrega del desafío final:</w:t>
       </w:r>
     </w:p>
     <w:p/>
     <w:p>
       <w:r>
-        <w:t xml:space="preserve">Muy buen uso del </w:t>
-      </w:r>
-      <w:proofErr w:type="spellStart"/>
-      <w:r>
-        <w:t>apply</w:t>
-      </w:r>
-      <w:proofErr w:type="spellEnd"/>
-      <w:r>
-        <w:t xml:space="preserve"> para transformar columnas, esta es la mejor manera de aplicar transformaciones eficientes sobre columnas.</w:t>
+        <w:t>Muy buen uso del apply para transformar columnas, esta es la mejor manera de aplicar transformaciones eficientes sobre columnas.</w:t>
       </w:r>
     </w:p>
     <w:p>
@@ -59,15 +38,7 @@
     </w:p>
     <w:p>
       <w:r>
-        <w:t xml:space="preserve">Desconozco si están queriendo usar programación funcional, pero no es común hacer el procesamiento sobre el </w:t>
-      </w:r>
-      <w:proofErr w:type="spellStart"/>
-      <w:r>
-        <w:t>dataframe</w:t>
-      </w:r>
-      <w:proofErr w:type="spellEnd"/>
-      <w:r>
-        <w:t xml:space="preserve"> desarrollando funciones. Hacemos funciones cuando queremos escribir código una sola vez y luego utilizarlo varias veces en distintas partes del código. Como aquí solo se hace el procesamiento una sola vez, lo mejor es dejarlo explicito y con la mayor claridad posible.</w:t>
+        <w:t>Desconozco si están queriendo usar programación funcional, pero no es común hacer el procesamiento sobre el dataframe desarrollando funciones. Hacemos funciones cuando queremos escribir código una sola vez y luego utilizarlo varias veces en distintas partes del código. Como aquí solo se hace el procesamiento una sola vez, lo mejor es dejarlo explicito y con la mayor claridad posible.</w:t>
       </w:r>
     </w:p>
     <w:p>
@@ -80,395 +51,133 @@
         <w:rPr>
           <w:color w:val="FF0000"/>
         </w:rPr>
-        <w:t xml:space="preserve">No entiendo a </w:t>
-      </w:r>
-      <w:proofErr w:type="spellStart"/>
-      <w:proofErr w:type="gramStart"/>
-      <w:r>
+        <w:t>No entiendo a cual función se refiere: Las transform Se usan una única vez pero son necesarias para después usar apply.</w:t>
+      </w:r>
+    </w:p>
+    <w:p>
+      <w:pPr>
         <w:rPr>
           <w:color w:val="FF0000"/>
         </w:rPr>
-        <w:t>cual</w:t>
-      </w:r>
-      <w:proofErr w:type="spellEnd"/>
-      <w:proofErr w:type="gramEnd"/>
+      </w:pPr>
       <w:r>
         <w:rPr>
           <w:color w:val="FF0000"/>
         </w:rPr>
-        <w:t xml:space="preserve"> función se refiere: Las </w:t>
-      </w:r>
-      <w:proofErr w:type="spellStart"/>
+        <w:t>Y la procces_data pensé que estaba al pedo</w:t>
+      </w:r>
       <w:r>
         <w:rPr>
           <w:color w:val="FF0000"/>
         </w:rPr>
-        <w:t>transform</w:t>
-      </w:r>
-      <w:proofErr w:type="spellEnd"/>
+        <w:t>,</w:t>
+      </w:r>
       <w:r>
         <w:rPr>
           <w:color w:val="FF0000"/>
         </w:rPr>
-        <w:t xml:space="preserve"> Se usan una única vez pero son necesarias para después usar </w:t>
-      </w:r>
-      <w:proofErr w:type="spellStart"/>
+        <w:t xml:space="preserve"> pero se usa dos veces, para df_train y df_test. El tema que arrancamos con dos dataset de entrada ya spliteados desde kaggle.</w:t>
+      </w:r>
       <w:r>
         <w:rPr>
           <w:color w:val="FF0000"/>
         </w:rPr>
-        <w:t>apply</w:t>
-      </w:r>
-      <w:proofErr w:type="spellEnd"/>
-      <w:r>
+        <w:t xml:space="preserve"> Y a uno lo llamamos sólo df (al df_train), y al otro df_test de ahí debe venir la confusión.</w:t>
+      </w:r>
+    </w:p>
+    <w:p>
+      <w:r>
+        <w:t>Empiecen a ponerle grid de fondo a los gráficos de barras y parecidos, porque sino es muy difícil saber el valor de cada barra. Adicionalmente, encima de cada barra, pueden mostrar el valor medido (redondeado con 2 decimales a lo mucho).</w:t>
+      </w:r>
+    </w:p>
+    <w:p>
+      <w:r>
+        <w:t>Los gráficos de torta mostrados necesitan tener letra blanca porque sino se pierde con fondos oscuros.</w:t>
+      </w:r>
+      <w:r>
+        <w:t xml:space="preserve"> </w:t>
+      </w:r>
+    </w:p>
+    <w:p>
+      <w:pPr>
+        <w:rPr>
+          <w:b/>
+          <w:bCs/>
+          <w:color w:val="00B050"/>
+        </w:rPr>
+      </w:pPr>
+      <w:r>
+        <w:rPr>
+          <w:b/>
+          <w:bCs/>
+          <w:color w:val="00B050"/>
+        </w:rPr>
+        <w:t>Se cambio el color de fondo, y sigue letra negra. Se cambio la repetición de código y se hizo por iteración</w:t>
+      </w:r>
+    </w:p>
+    <w:p>
+      <w:pPr>
+        <w:rPr>
+          <w:b/>
+          <w:bCs/>
+          <w:color w:val="00B050"/>
+        </w:rPr>
+      </w:pPr>
+      <w:r>
+        <w:rPr>
+          <w:b/>
+          <w:bCs/>
+          <w:color w:val="00B050"/>
+        </w:rPr>
+        <w:t>Se agrego el método grid() a los gráficos de barras y algunos otros.</w:t>
+      </w:r>
+    </w:p>
+    <w:p>
+      <w:pPr>
+        <w:rPr>
+          <w:b/>
+          <w:bCs/>
+          <w:color w:val="00B050"/>
+        </w:rPr>
+      </w:pPr>
+      <w:r>
+        <w:rPr>
+          <w:b/>
+          <w:bCs/>
+          <w:color w:val="00B050"/>
+        </w:rPr>
+        <w:t xml:space="preserve">Se le agregaron </w:t>
+      </w:r>
+      <w:r>
+        <w:rPr>
+          <w:b/>
+          <w:bCs/>
+          <w:color w:val="00B050"/>
+        </w:rPr>
+        <w:t>etiquetas encima de cada barra, no tienen sentido los decimales ya que son enteros.</w:t>
+      </w:r>
+    </w:p>
+    <w:p>
+      <w:r>
+        <w:t>Me gustó mucho el groupby por target y clase, yo lo trataría de llevar a un mapa de calor con los valores de las medias, quedaría muy bien.</w:t>
+      </w:r>
+    </w:p>
+    <w:p>
+      <w:pPr>
         <w:rPr>
           <w:color w:val="FF0000"/>
         </w:rPr>
-        <w:t>.</w:t>
-      </w:r>
-    </w:p>
-    <w:p>
-      <w:pPr>
+      </w:pPr>
+      <w:r>
         <w:rPr>
           <w:color w:val="FF0000"/>
         </w:rPr>
-      </w:pPr>
-      <w:r>
-        <w:rPr>
-          <w:color w:val="FF0000"/>
-        </w:rPr>
-        <w:t xml:space="preserve">Y la </w:t>
-      </w:r>
-      <w:proofErr w:type="spellStart"/>
-      <w:r>
-        <w:rPr>
-          <w:color w:val="FF0000"/>
-        </w:rPr>
-        <w:t>procces_data</w:t>
-      </w:r>
-      <w:proofErr w:type="spellEnd"/>
-      <w:r>
-        <w:rPr>
-          <w:color w:val="FF0000"/>
-        </w:rPr>
-        <w:t xml:space="preserve"> pensé que estaba al pedo</w:t>
-      </w:r>
-      <w:r>
-        <w:rPr>
-          <w:color w:val="FF0000"/>
-        </w:rPr>
-        <w:t>,</w:t>
-      </w:r>
-      <w:r>
-        <w:rPr>
-          <w:color w:val="FF0000"/>
-        </w:rPr>
-        <w:t xml:space="preserve"> pero se usa dos veces, para </w:t>
-      </w:r>
-      <w:proofErr w:type="spellStart"/>
-      <w:r>
-        <w:rPr>
-          <w:color w:val="FF0000"/>
-        </w:rPr>
-        <w:t>df_train</w:t>
-      </w:r>
-      <w:proofErr w:type="spellEnd"/>
-      <w:r>
-        <w:rPr>
-          <w:color w:val="FF0000"/>
-        </w:rPr>
-        <w:t xml:space="preserve"> y </w:t>
-      </w:r>
-      <w:proofErr w:type="spellStart"/>
-      <w:r>
-        <w:rPr>
-          <w:color w:val="FF0000"/>
-        </w:rPr>
-        <w:t>df_test</w:t>
-      </w:r>
-      <w:proofErr w:type="spellEnd"/>
-      <w:r>
-        <w:rPr>
-          <w:color w:val="FF0000"/>
-        </w:rPr>
-        <w:t xml:space="preserve">. El tema que arrancamos con dos </w:t>
-      </w:r>
-      <w:proofErr w:type="spellStart"/>
-      <w:r>
-        <w:rPr>
-          <w:color w:val="FF0000"/>
-        </w:rPr>
-        <w:t>dataset</w:t>
-      </w:r>
-      <w:proofErr w:type="spellEnd"/>
-      <w:r>
-        <w:rPr>
-          <w:color w:val="FF0000"/>
-        </w:rPr>
-        <w:t xml:space="preserve"> de entrada ya </w:t>
-      </w:r>
-      <w:proofErr w:type="spellStart"/>
-      <w:r>
-        <w:rPr>
-          <w:color w:val="FF0000"/>
-        </w:rPr>
-        <w:t>spliteados</w:t>
-      </w:r>
-      <w:proofErr w:type="spellEnd"/>
-      <w:r>
-        <w:rPr>
-          <w:color w:val="FF0000"/>
-        </w:rPr>
-        <w:t xml:space="preserve"> desde </w:t>
-      </w:r>
-      <w:proofErr w:type="spellStart"/>
-      <w:r>
-        <w:rPr>
-          <w:color w:val="FF0000"/>
-        </w:rPr>
-        <w:t>kaggle</w:t>
-      </w:r>
-      <w:proofErr w:type="spellEnd"/>
-      <w:r>
-        <w:rPr>
-          <w:color w:val="FF0000"/>
-        </w:rPr>
-        <w:t>.</w:t>
-      </w:r>
-      <w:r>
-        <w:rPr>
-          <w:color w:val="FF0000"/>
-        </w:rPr>
-        <w:t xml:space="preserve"> Y a uno lo llamamos sólo </w:t>
-      </w:r>
-      <w:proofErr w:type="spellStart"/>
-      <w:r>
-        <w:rPr>
-          <w:color w:val="FF0000"/>
-        </w:rPr>
-        <w:t>df</w:t>
-      </w:r>
-      <w:proofErr w:type="spellEnd"/>
-      <w:r>
-        <w:rPr>
-          <w:color w:val="FF0000"/>
-        </w:rPr>
-        <w:t xml:space="preserve"> (al </w:t>
-      </w:r>
-      <w:proofErr w:type="spellStart"/>
-      <w:r>
-        <w:rPr>
-          <w:color w:val="FF0000"/>
-        </w:rPr>
-        <w:t>df_train</w:t>
-      </w:r>
-      <w:proofErr w:type="spellEnd"/>
-      <w:r>
-        <w:rPr>
-          <w:color w:val="FF0000"/>
-        </w:rPr>
-        <w:t xml:space="preserve">), y al otro </w:t>
-      </w:r>
-      <w:proofErr w:type="spellStart"/>
-      <w:r>
-        <w:rPr>
-          <w:color w:val="FF0000"/>
-        </w:rPr>
-        <w:t>df_test</w:t>
-      </w:r>
-      <w:proofErr w:type="spellEnd"/>
-      <w:r>
-        <w:rPr>
-          <w:color w:val="FF0000"/>
-        </w:rPr>
-        <w:t xml:space="preserve"> de ahí debe venir la confusión.</w:t>
-      </w:r>
-    </w:p>
-    <w:p>
-      <w:r>
-        <w:t xml:space="preserve">Empiecen a ponerle </w:t>
-      </w:r>
-      <w:proofErr w:type="spellStart"/>
-      <w:r>
-        <w:t>grid</w:t>
-      </w:r>
-      <w:proofErr w:type="spellEnd"/>
-      <w:r>
-        <w:t xml:space="preserve"> de fondo a los gráficos de barras y parecidos, porque </w:t>
-      </w:r>
-      <w:proofErr w:type="spellStart"/>
-      <w:r>
-        <w:t>sino</w:t>
-      </w:r>
-      <w:proofErr w:type="spellEnd"/>
-      <w:r>
-        <w:t xml:space="preserve"> es muy difícil saber el valor de cada barra. Adicionalmente, encima de cada barra, pueden mostrar el valor medido (redondeado con 2 decimales a lo mucho).</w:t>
-      </w:r>
-    </w:p>
-    <w:p>
-      <w:r>
-        <w:t xml:space="preserve">Los gráficos de torta mostrados necesitan tener letra blanca porque </w:t>
-      </w:r>
-      <w:proofErr w:type="spellStart"/>
-      <w:r>
-        <w:t>sino</w:t>
-      </w:r>
-      <w:proofErr w:type="spellEnd"/>
-      <w:r>
-        <w:t xml:space="preserve"> se pierde con fondos oscuros.</w:t>
-      </w:r>
-      <w:r>
-        <w:t xml:space="preserve"> </w:t>
-      </w:r>
-    </w:p>
-    <w:p>
-      <w:pPr>
-        <w:rPr>
-          <w:b/>
-          <w:bCs/>
-          <w:color w:val="00B050"/>
-        </w:rPr>
-      </w:pPr>
-      <w:r>
-        <w:rPr>
-          <w:b/>
-          <w:bCs/>
-          <w:color w:val="00B050"/>
-        </w:rPr>
-        <w:t xml:space="preserve">Se cambio el color de fondo, y sigue letra negra. Se </w:t>
-      </w:r>
-      <w:r>
-        <w:rPr>
-          <w:b/>
-          <w:bCs/>
-          <w:color w:val="00B050"/>
-        </w:rPr>
-        <w:t>cambio la repetición de código</w:t>
-      </w:r>
-      <w:r>
-        <w:rPr>
-          <w:b/>
-          <w:bCs/>
-          <w:color w:val="00B050"/>
-        </w:rPr>
-        <w:t xml:space="preserve"> y se hizo por iteración</w:t>
-      </w:r>
-    </w:p>
-    <w:p>
-      <w:pPr>
-        <w:rPr>
-          <w:b/>
-          <w:bCs/>
-          <w:color w:val="00B050"/>
-        </w:rPr>
-      </w:pPr>
-      <w:r>
-        <w:rPr>
-          <w:b/>
-          <w:bCs/>
-          <w:color w:val="00B050"/>
-        </w:rPr>
-        <w:t xml:space="preserve">Se agrego el método </w:t>
-      </w:r>
-      <w:proofErr w:type="spellStart"/>
-      <w:proofErr w:type="gramStart"/>
-      <w:r>
-        <w:rPr>
-          <w:b/>
-          <w:bCs/>
-          <w:color w:val="00B050"/>
-        </w:rPr>
-        <w:t>grid</w:t>
-      </w:r>
-      <w:proofErr w:type="spellEnd"/>
-      <w:r>
-        <w:rPr>
-          <w:b/>
-          <w:bCs/>
-          <w:color w:val="00B050"/>
-        </w:rPr>
-        <w:t>(</w:t>
-      </w:r>
-      <w:proofErr w:type="gramEnd"/>
-      <w:r>
-        <w:rPr>
-          <w:b/>
-          <w:bCs/>
-          <w:color w:val="00B050"/>
-        </w:rPr>
-        <w:t>) a los gráficos de barras y algunos otros.</w:t>
-      </w:r>
-    </w:p>
-    <w:p>
-      <w:pPr>
-        <w:rPr>
-          <w:b/>
-          <w:bCs/>
-          <w:color w:val="00B050"/>
-        </w:rPr>
-      </w:pPr>
-      <w:r>
-        <w:rPr>
-          <w:b/>
-          <w:bCs/>
-          <w:color w:val="00B050"/>
-        </w:rPr>
-        <w:t xml:space="preserve">Se le agregaron </w:t>
-      </w:r>
-      <w:r>
-        <w:rPr>
-          <w:b/>
-          <w:bCs/>
-          <w:color w:val="00B050"/>
-        </w:rPr>
-        <w:t>etiquetas encima de cada barra, no tienen sentido los decimales ya que son enteros.</w:t>
-      </w:r>
-    </w:p>
-    <w:p>
-      <w:r>
-        <w:t xml:space="preserve">Me gustó mucho el </w:t>
-      </w:r>
-      <w:proofErr w:type="spellStart"/>
-      <w:r>
-        <w:t>groupby</w:t>
-      </w:r>
-      <w:proofErr w:type="spellEnd"/>
-      <w:r>
-        <w:t xml:space="preserve"> por </w:t>
-      </w:r>
-      <w:proofErr w:type="gramStart"/>
-      <w:r>
-        <w:t>target</w:t>
-      </w:r>
-      <w:proofErr w:type="gramEnd"/>
-      <w:r>
-        <w:t xml:space="preserve"> y clase, yo lo trataría de llevar a un mapa de calor con los valores de las medias, quedaría muy bien.</w:t>
-      </w:r>
-    </w:p>
-    <w:p>
-      <w:pPr>
-        <w:rPr>
-          <w:color w:val="FF0000"/>
-        </w:rPr>
-      </w:pPr>
-      <w:r>
-        <w:rPr>
-          <w:color w:val="FF0000"/>
-        </w:rPr>
         <w:t>falta</w:t>
       </w:r>
     </w:p>
     <w:p>
       <w:r>
-        <w:t xml:space="preserve">Los últimos 4 gráficos de mapas de calor, vería la forma de automatizar el código. Es decir, en vez de hacer 4 gráficos explícitamente, uno debajo del otro, vería la manera de ir iterando y generando los gráficos de a uno por iteración. Puede que no le vean sentido para 4 gráficos, pero el código sería reutilizable para graficar de a muchos análisis a la vez, algo que van a </w:t>
-      </w:r>
-      <w:proofErr w:type="gramStart"/>
-      <w:r>
-        <w:t>querer saber hacer</w:t>
-      </w:r>
-      <w:proofErr w:type="gramEnd"/>
-      <w:r>
-        <w:t xml:space="preserve"> siempre.</w:t>
+        <w:t>Los últimos 4 gráficos de mapas de calor, vería la forma de automatizar el código. Es decir, en vez de hacer 4 gráficos explícitamente, uno debajo del otro, vería la manera de ir iterando y generando los gráficos de a uno por iteración. Puede que no le vean sentido para 4 gráficos, pero el código sería reutilizable para graficar de a muchos análisis a la vez, algo que van a querer saber hacer siempre.</w:t>
       </w:r>
     </w:p>
     <w:p>
@@ -491,229 +200,63 @@
     <w:p>
       <w:r>
         <w:lastRenderedPageBreak/>
-        <w:t xml:space="preserve">Sería bueno hacer </w:t>
-      </w:r>
-      <w:proofErr w:type="gramStart"/>
-      <w:r>
-        <w:t xml:space="preserve">un </w:t>
-      </w:r>
-      <w:proofErr w:type="spellStart"/>
-      <w:r>
-        <w:t>backup</w:t>
-      </w:r>
-      <w:proofErr w:type="spellEnd"/>
-      <w:proofErr w:type="gramEnd"/>
-      <w:r>
-        <w:t xml:space="preserve"> de los datos en algunos puntos claves del código, especialmente antes de empezar a entrenar los modelos. Así, cuando quieran volver a entrenar, no tienen que </w:t>
-      </w:r>
-      <w:proofErr w:type="gramStart"/>
-      <w:r>
-        <w:t>volver a repetir</w:t>
-      </w:r>
-      <w:proofErr w:type="gramEnd"/>
-      <w:r>
-        <w:t xml:space="preserve"> todo el procesamiento de los datos, que por lo general será lo más costoso.</w:t>
-      </w:r>
-    </w:p>
-    <w:p>
-      <w:pPr>
-        <w:rPr>
-          <w:b/>
-          <w:bCs/>
-          <w:color w:val="00B050"/>
-        </w:rPr>
-      </w:pPr>
-      <w:r>
-        <w:rPr>
-          <w:b/>
-          <w:bCs/>
-          <w:color w:val="00B050"/>
-        </w:rPr>
-        <w:t xml:space="preserve">Hecho </w:t>
-      </w:r>
-      <w:proofErr w:type="spellStart"/>
-      <w:r>
-        <w:rPr>
-          <w:b/>
-          <w:bCs/>
-          <w:color w:val="00B050"/>
-        </w:rPr>
-        <w:t>backup</w:t>
-      </w:r>
-      <w:proofErr w:type="spellEnd"/>
-      <w:r>
-        <w:rPr>
-          <w:b/>
-          <w:bCs/>
-          <w:color w:val="00B050"/>
-        </w:rPr>
-        <w:t xml:space="preserve"> </w:t>
-      </w:r>
-      <w:r>
-        <w:rPr>
-          <w:b/>
-          <w:bCs/>
-          <w:color w:val="00B050"/>
-        </w:rPr>
-        <w:t>antes de empezar a entrenamiento. Por ahora solo ahí.</w:t>
-      </w:r>
-    </w:p>
-    <w:p>
-      <w:r>
-        <w:t xml:space="preserve">La normalización tiene que ir antes que el </w:t>
-      </w:r>
-      <w:proofErr w:type="spellStart"/>
-      <w:r>
-        <w:t>split</w:t>
-      </w:r>
-      <w:proofErr w:type="spellEnd"/>
-      <w:r>
-        <w:t xml:space="preserve">. No tiene sentido separar los datos y hacer dos normalizaciones distintas, y escalar las mismas variables con dos conjuntos de estadísticos diferentes (el valor medio y el desvío estándar). Lo que sí está muy bien es excluir la variable </w:t>
-      </w:r>
-      <w:proofErr w:type="gramStart"/>
-      <w:r>
-        <w:t>target</w:t>
-      </w:r>
-      <w:proofErr w:type="gramEnd"/>
-      <w:r>
-        <w:t xml:space="preserve"> de la normalización.</w:t>
-      </w:r>
-    </w:p>
-    <w:p>
-      <w:pPr>
-        <w:rPr>
-          <w:b/>
-          <w:bCs/>
-          <w:color w:val="00B050"/>
-        </w:rPr>
-      </w:pPr>
-      <w:r>
-        <w:rPr>
-          <w:b/>
-          <w:bCs/>
-          <w:color w:val="00B050"/>
-        </w:rPr>
-        <w:t xml:space="preserve">Tiene sentido el planteo, pero se </w:t>
-      </w:r>
-      <w:proofErr w:type="spellStart"/>
-      <w:r>
-        <w:rPr>
-          <w:b/>
-          <w:bCs/>
-          <w:color w:val="00B050"/>
-        </w:rPr>
-        <w:t>uso</w:t>
-      </w:r>
-      <w:proofErr w:type="spellEnd"/>
-      <w:r>
-        <w:rPr>
-          <w:b/>
-          <w:bCs/>
-          <w:color w:val="00B050"/>
-        </w:rPr>
-        <w:t xml:space="preserve"> así porque los data set ya venían separados en </w:t>
-      </w:r>
-      <w:proofErr w:type="spellStart"/>
-      <w:r>
-        <w:rPr>
-          <w:b/>
-          <w:bCs/>
-          <w:color w:val="00B050"/>
-        </w:rPr>
-        <w:t>train</w:t>
-      </w:r>
-      <w:proofErr w:type="spellEnd"/>
-      <w:r>
-        <w:rPr>
-          <w:b/>
-          <w:bCs/>
-          <w:color w:val="00B050"/>
-        </w:rPr>
-        <w:t xml:space="preserve"> y test desde </w:t>
-      </w:r>
-      <w:proofErr w:type="spellStart"/>
-      <w:r>
-        <w:rPr>
-          <w:b/>
-          <w:bCs/>
-          <w:color w:val="00B050"/>
-        </w:rPr>
-        <w:t>kag</w:t>
-      </w:r>
-      <w:r>
-        <w:rPr>
-          <w:b/>
-          <w:bCs/>
-          <w:color w:val="00B050"/>
-        </w:rPr>
-        <w:t>g</w:t>
-      </w:r>
-      <w:r>
-        <w:rPr>
-          <w:b/>
-          <w:bCs/>
-          <w:color w:val="00B050"/>
-        </w:rPr>
-        <w:t>le</w:t>
-      </w:r>
-      <w:proofErr w:type="spellEnd"/>
-      <w:r>
-        <w:rPr>
-          <w:b/>
-          <w:bCs/>
-          <w:color w:val="00B050"/>
-        </w:rPr>
-        <w:t>. Se prob</w:t>
-      </w:r>
-      <w:r>
-        <w:rPr>
-          <w:b/>
-          <w:bCs/>
-          <w:color w:val="00B050"/>
-        </w:rPr>
-        <w:t>ó</w:t>
-      </w:r>
-      <w:r>
-        <w:rPr>
-          <w:b/>
-          <w:bCs/>
-          <w:color w:val="00B050"/>
-        </w:rPr>
-        <w:t xml:space="preserve"> </w:t>
-      </w:r>
-      <w:r>
-        <w:rPr>
-          <w:b/>
-          <w:bCs/>
-          <w:color w:val="00B050"/>
-        </w:rPr>
-        <w:t xml:space="preserve">de todas formas </w:t>
-      </w:r>
-      <w:r>
-        <w:rPr>
-          <w:b/>
-          <w:bCs/>
-          <w:color w:val="00B050"/>
-        </w:rPr>
-        <w:t>concatenar, normalizar y volver a hacer Split. Prácticamente no hubo cambios en el resultado final (</w:t>
-      </w:r>
-      <w:proofErr w:type="spellStart"/>
-      <w:r>
-        <w:rPr>
-          <w:b/>
-          <w:bCs/>
-          <w:color w:val="00B050"/>
-        </w:rPr>
-        <w:t>accuracy</w:t>
-      </w:r>
-      <w:proofErr w:type="spellEnd"/>
-      <w:r>
-        <w:rPr>
-          <w:b/>
-          <w:bCs/>
-          <w:color w:val="00B050"/>
-        </w:rPr>
-        <w:t>).</w:t>
+        <w:t>Sería bueno hacer un backup de los datos en algunos puntos claves del código, especialmente antes de empezar a entrenar los modelos. Así, cuando quieran volver a entrenar, no tienen que volver a repetir todo el procesamiento de los datos, que por lo general será lo más costoso.</w:t>
+      </w:r>
+    </w:p>
+    <w:p>
+      <w:pPr>
+        <w:rPr>
+          <w:b/>
+          <w:bCs/>
+          <w:color w:val="00B050"/>
+        </w:rPr>
+      </w:pPr>
+      <w:r>
+        <w:rPr>
+          <w:b/>
+          <w:bCs/>
+          <w:color w:val="00B050"/>
+        </w:rPr>
+        <w:t>Hecho backup antes de empezar a entrenamiento. Por ahora solo ahí.</w:t>
+      </w:r>
+    </w:p>
+    <w:p>
+      <w:r>
+        <w:t>La normalización tiene que ir antes que el split. No tiene sentido separar los datos y hacer dos normalizaciones distintas, y escalar las mismas variables con dos conjuntos de estadísticos diferentes (el valor medio y el desvío estándar). Lo que sí está muy bien es excluir la variable target de la normalización.</w:t>
+      </w:r>
+    </w:p>
+    <w:p>
+      <w:pPr>
+        <w:rPr>
+          <w:b/>
+          <w:bCs/>
+          <w:color w:val="00B050"/>
+        </w:rPr>
+      </w:pPr>
+      <w:r>
+        <w:rPr>
+          <w:b/>
+          <w:bCs/>
+          <w:color w:val="00B050"/>
+        </w:rPr>
+        <w:t xml:space="preserve">Tiene sentido el planteo, pero se uso así porque los data set ya venían separados en train y test desde kaggle. </w:t>
+      </w:r>
+    </w:p>
+    <w:p>
+      <w:pPr>
+        <w:rPr>
+          <w:b/>
+          <w:bCs/>
+          <w:color w:val="00B050"/>
+        </w:rPr>
+      </w:pPr>
+      <w:r>
+        <w:rPr>
+          <w:b/>
+          <w:bCs/>
+          <w:color w:val="00B050"/>
+        </w:rPr>
+        <w:t>Se corrigió como indicó , no vario el accuracy. Sigue igual.</w:t>
       </w:r>
     </w:p>
     <w:p>
@@ -731,21 +274,7 @@
         <w:rPr>
           <w:color w:val="00B050"/>
         </w:rPr>
-        <w:t xml:space="preserve">Ok, este mes no podemos pedir aumento </w:t>
-      </w:r>
-      <w:proofErr w:type="spellStart"/>
-      <w:r>
-        <w:rPr>
-          <w:color w:val="00B050"/>
-        </w:rPr>
-        <w:t>lpm</w:t>
-      </w:r>
-      <w:proofErr w:type="spellEnd"/>
-      <w:r>
-        <w:rPr>
-          <w:color w:val="00B050"/>
-        </w:rPr>
-        <w:t xml:space="preserve">… </w:t>
+        <w:t xml:space="preserve">Ok, este mes no podemos pedir aumento lpm… </w:t>
       </w:r>
     </w:p>
     <w:p>
@@ -767,28 +296,12 @@
     </w:p>
     <w:p>
       <w:r>
-        <w:t xml:space="preserve">Aunque en principio la idea es buena y parece dejar el trabajo prolijo, crear una función para entrenar y validar los modelos provoca, en principio, que se tengan que duplicar todos los datos. Esto es ineficiente, y no es común encapsular todos los pasos en una función. </w:t>
-      </w:r>
-      <w:proofErr w:type="spellStart"/>
-      <w:r>
-        <w:t>Aún</w:t>
-      </w:r>
-      <w:proofErr w:type="spellEnd"/>
-      <w:r>
-        <w:t xml:space="preserve"> así, siguiendo la lógica:</w:t>
-      </w:r>
-    </w:p>
-    <w:p>
-      <w:r>
-        <w:t xml:space="preserve">No hace falta un </w:t>
-      </w:r>
-      <w:proofErr w:type="spellStart"/>
-      <w:r>
-        <w:t>if</w:t>
-      </w:r>
-      <w:proofErr w:type="spellEnd"/>
-      <w:r>
-        <w:t xml:space="preserve"> sobre verbose, si pueden pasarle el verbose tal como viene.</w:t>
+        <w:t>Aunque en principio la idea es buena y parece dejar el trabajo prolijo, crear una función para entrenar y validar los modelos provoca, en principio, que se tengan que duplicar todos los datos. Esto es ineficiente, y no es común encapsular todos los pasos en una función. Aún así, siguiendo la lógica:</w:t>
+      </w:r>
+    </w:p>
+    <w:p>
+      <w:r>
+        <w:t>No hace falta un if sobre verbose, si pueden pasarle el verbose tal como viene.</w:t>
       </w:r>
     </w:p>
     <w:p>
@@ -798,28 +311,12 @@
     </w:p>
     <w:p>
       <w:r>
-        <w:t xml:space="preserve">Cuando arman la tabla resumen, aprovechen que ya tienen un montón de métricas calculadas y </w:t>
-      </w:r>
-      <w:proofErr w:type="spellStart"/>
-      <w:r>
-        <w:t>agreguenlas</w:t>
-      </w:r>
-      <w:proofErr w:type="spellEnd"/>
-      <w:r>
-        <w:t>.</w:t>
-      </w:r>
-    </w:p>
-    <w:p>
-      <w:r>
-        <w:t xml:space="preserve">Aunque no hay tanto desbalance de los datos (56%/44%), sería bueno que hagan un </w:t>
-      </w:r>
-      <w:proofErr w:type="spellStart"/>
-      <w:r>
-        <w:t>balanceo</w:t>
-      </w:r>
-      <w:proofErr w:type="spellEnd"/>
-      <w:r>
-        <w:t xml:space="preserve"> de los datos, para demostrar que conocen el problema que conlleva tener datos desbalanceados. Esto iría para el próximo (y último) desafío final.</w:t>
+        <w:t>Cuando arman la tabla resumen, aprovechen que ya tienen un montón de métricas calculadas y agreguenlas.</w:t>
+      </w:r>
+    </w:p>
+    <w:p>
+      <w:r>
+        <w:t>Aunque no hay tanto desbalance de los datos (56%/44%), sería bueno que hagan un balanceo de los datos, para demostrar que conocen el problema que conlleva tener datos desbalanceados. Esto iría para el próximo (y último) desafío final.</w:t>
       </w:r>
     </w:p>
     <w:p>
@@ -829,15 +326,7 @@
     </w:p>
     <w:p>
       <w:r>
-        <w:t xml:space="preserve">Las conclusiones finales sobre el tipo de modelo no son del todo </w:t>
-      </w:r>
-      <w:proofErr w:type="gramStart"/>
-      <w:r>
-        <w:t>cierta</w:t>
-      </w:r>
-      <w:proofErr w:type="gramEnd"/>
-      <w:r>
-        <w:t>:</w:t>
+        <w:t>Las conclusiones finales sobre el tipo de modelo no son del todo cierta:</w:t>
       </w:r>
     </w:p>
     <w:p>
@@ -846,57 +335,20 @@
       </w:r>
     </w:p>
     <w:p>
-      <w:proofErr w:type="spellStart"/>
       <w:r>
         <w:lastRenderedPageBreak/>
-        <w:t>Random</w:t>
-      </w:r>
-      <w:proofErr w:type="spellEnd"/>
-      <w:r>
-        <w:t xml:space="preserve"> Forest tiene una cantidad excesiva de árboles que hace crecer linealmente el costo del entrenamiento. Quizás con la 5ta parte de árboles consiguen los mismos resultados. </w:t>
-      </w:r>
-    </w:p>
-    <w:p>
-      <w:r>
-        <w:t xml:space="preserve">No se arriesguen a sacar conclusiones de los algoritmos en general: KNN no entrena ningún modelo y por cada clasificación necesita medir la distancia a todas las muestras de entrenamiento. Por el otro lado, </w:t>
-      </w:r>
-      <w:proofErr w:type="spellStart"/>
-      <w:r>
-        <w:t>Random</w:t>
-      </w:r>
-      <w:proofErr w:type="spellEnd"/>
-      <w:r>
-        <w:t xml:space="preserve"> Forest tiene un entrenamiento medianamente costoso, pero para clasificar una muestra el proceso es muy rápido (siendo esta una de las mejores ventajas de estos modelos).</w:t>
+        <w:t xml:space="preserve">Random Forest tiene una cantidad excesiva de árboles que hace crecer linealmente el costo del entrenamiento. Quizás con la 5ta parte de árboles consiguen los mismos resultados. </w:t>
+      </w:r>
+    </w:p>
+    <w:p>
+      <w:r>
+        <w:t>No se arriesguen a sacar conclusiones de los algoritmos en general: KNN no entrena ningún modelo y por cada clasificación necesita medir la distancia a todas las muestras de entrenamiento. Por el otro lado, Random Forest tiene un entrenamiento medianamente costoso, pero para clasificar una muestra el proceso es muy rápido (siendo esta una de las mejores ventajas de estos modelos).</w:t>
       </w:r>
     </w:p>
     <w:p/>
     <w:p>
       <w:r>
-        <w:t xml:space="preserve">Si bien no es necesario que apliquen todas las correcciones en esta entrega (salvo la que está en negrita), si será necesario que vengan aplicadas a la </w:t>
-      </w:r>
-      <w:proofErr w:type="gramStart"/>
-      <w:r>
-        <w:t>primer entrega</w:t>
-      </w:r>
-      <w:proofErr w:type="gramEnd"/>
-      <w:r>
-        <w:t xml:space="preserve"> del tercer desafío final. Queda muy poco y están muy bien encaminados, pero no se confíen porque todavía tienen mucho para mejorar. Tengan en cuenta que es deseable que incorporen la mayor cantidad de herramientas que dimos en todo el curso, así sea para mejorar el </w:t>
-      </w:r>
-      <w:proofErr w:type="spellStart"/>
-      <w:r>
-        <w:t>accuracy</w:t>
-      </w:r>
-      <w:proofErr w:type="spellEnd"/>
-      <w:r>
-        <w:t xml:space="preserve"> en un 1%. No se confíen porque hayan obtenido métricas altas al momento, porque eso ya vino así en el </w:t>
-      </w:r>
-      <w:proofErr w:type="spellStart"/>
-      <w:r>
-        <w:t>dataset</w:t>
-      </w:r>
-      <w:proofErr w:type="spellEnd"/>
-      <w:r>
-        <w:t xml:space="preserve"> que eligieron (incluso con un árbol simple se consiguen buenos modelos). El profesor espera en el desafío final que ustedes hayan acabado todos los recursos para llegar al mejor modelo posible.</w:t>
+        <w:t>Si bien no es necesario que apliquen todas las correcciones en esta entrega (salvo la que está en negrita), si será necesario que vengan aplicadas a la primer entrega del tercer desafío final. Queda muy poco y están muy bien encaminados, pero no se confíen porque todavía tienen mucho para mejorar. Tengan en cuenta que es deseable que incorporen la mayor cantidad de herramientas que dimos en todo el curso, así sea para mejorar el accuracy en un 1%. No se confíen porque hayan obtenido métricas altas al momento, porque eso ya vino así en el dataset que eligieron (incluso con un árbol simple se consiguen buenos modelos). El profesor espera en el desafío final que ustedes hayan acabado todos los recursos para llegar al mejor modelo posible.</w:t>
       </w:r>
     </w:p>
     <w:p>
@@ -913,11 +365,9 @@
       </w:pPr>
     </w:p>
     <w:p>
-      <w:proofErr w:type="spellStart"/>
       <w:r>
         <w:t>gfgfgdgdfgdfg</w:t>
       </w:r>
-      <w:proofErr w:type="spellEnd"/>
     </w:p>
     <w:sectPr>
       <w:pgSz w:w="11906" w:h="16838"/>
@@ -930,7 +380,7 @@
 </file>
 
 <file path=word/numbering.xml><?xml version="1.0" encoding="utf-8"?>
-<w:numbering xmlns:wpc="http://schemas.microsoft.com/office/word/2010/wordprocessingCanvas" xmlns:cx="http://schemas.microsoft.com/office/drawing/2014/chartex" xmlns:cx1="http://schemas.microsoft.com/office/drawing/2015/9/8/chartex" xmlns:cx2="http://schemas.microsoft.com/office/drawing/2015/10/21/chartex" xmlns:cx3="http://schemas.microsoft.com/office/drawing/2016/5/9/chartex" xmlns:cx4="http://schemas.microsoft.com/office/drawing/2016/5/10/chartex" xmlns:cx5="http://schemas.microsoft.com/office/drawing/2016/5/11/chartex" xmlns:cx6="http://schemas.microsoft.com/office/drawing/2016/5/12/chartex" xmlns:cx7="http://schemas.microsoft.com/office/drawing/2016/5/13/chartex" xmlns:cx8="http://schemas.microsoft.com/office/drawing/2016/5/14/chartex" xmlns:mc="http://schemas.openxmlformats.org/markup-compatibility/2006" xmlns:aink="http://schemas.microsoft.com/office/drawing/2016/ink" xmlns:am3d="http://schemas.microsoft.com/office/drawing/2017/model3d" xmlns:o="urn:schemas-microsoft-com:office:office" xmlns:r="http://schemas.openxmlformats.org/officeDocument/2006/relationships" xmlns:m="http://schemas.openxmlformats.org/officeDocument/2006/math" xmlns:v="urn:schemas-microsoft-com:vml" xmlns:wp14="http://schemas.microsoft.com/office/word/2010/wordprocessingDrawing" xmlns:wp="http://schemas.openxmlformats.org/drawingml/2006/wordprocessingDrawing" xmlns:w10="urn:schemas-microsoft-com:office:word" xmlns:w="http://schemas.openxmlformats.org/wordprocessingml/2006/main" xmlns:w14="http://schemas.microsoft.com/office/word/2010/wordml" xmlns:w15="http://schemas.microsoft.com/office/word/2012/wordml" xmlns:w16cex="http://schemas.microsoft.com/office/word/2018/wordml/cex" xmlns:w16cid="http://schemas.microsoft.com/office/word/2016/wordml/cid" xmlns:w16="http://schemas.microsoft.com/office/word/2018/wordml" xmlns:w16sdtdh="http://schemas.microsoft.com/office/word/2020/wordml/sdtdatahash" xmlns:w16se="http://schemas.microsoft.com/office/word/2015/wordml/symex" xmlns:wpg="http://schemas.microsoft.com/office/word/2010/wordprocessingGroup" xmlns:wpi="http://schemas.microsoft.com/office/word/2010/wordprocessingInk" xmlns:wne="http://schemas.microsoft.com/office/word/2006/wordml" xmlns:wps="http://schemas.microsoft.com/office/word/2010/wordprocessingShape" mc:Ignorable="w14 w15 w16se w16cid w16 w16cex w16sdtdh wp14">
+<w:numbering xmlns:wpc="http://schemas.microsoft.com/office/word/2010/wordprocessingCanvas" xmlns:cx="http://schemas.microsoft.com/office/drawing/2014/chartex" xmlns:cx1="http://schemas.microsoft.com/office/drawing/2015/9/8/chartex" xmlns:cx2="http://schemas.microsoft.com/office/drawing/2015/10/21/chartex" xmlns:cx3="http://schemas.microsoft.com/office/drawing/2016/5/9/chartex" xmlns:cx4="http://schemas.microsoft.com/office/drawing/2016/5/10/chartex" xmlns:cx5="http://schemas.microsoft.com/office/drawing/2016/5/11/chartex" xmlns:cx6="http://schemas.microsoft.com/office/drawing/2016/5/12/chartex" xmlns:cx7="http://schemas.microsoft.com/office/drawing/2016/5/13/chartex" xmlns:cx8="http://schemas.microsoft.com/office/drawing/2016/5/14/chartex" xmlns:mc="http://schemas.openxmlformats.org/markup-compatibility/2006" xmlns:aink="http://schemas.microsoft.com/office/drawing/2016/ink" xmlns:am3d="http://schemas.microsoft.com/office/drawing/2017/model3d" xmlns:o="urn:schemas-microsoft-com:office:office" xmlns:oel="http://schemas.microsoft.com/office/2019/extlst" xmlns:r="http://schemas.openxmlformats.org/officeDocument/2006/relationships" xmlns:m="http://schemas.openxmlformats.org/officeDocument/2006/math" xmlns:v="urn:schemas-microsoft-com:vml" xmlns:wp14="http://schemas.microsoft.com/office/word/2010/wordprocessingDrawing" xmlns:wp="http://schemas.openxmlformats.org/drawingml/2006/wordprocessingDrawing" xmlns:w10="urn:schemas-microsoft-com:office:word" xmlns:w="http://schemas.openxmlformats.org/wordprocessingml/2006/main" xmlns:w14="http://schemas.microsoft.com/office/word/2010/wordml" xmlns:w15="http://schemas.microsoft.com/office/word/2012/wordml" xmlns:w16cex="http://schemas.microsoft.com/office/word/2018/wordml/cex" xmlns:w16cid="http://schemas.microsoft.com/office/word/2016/wordml/cid" xmlns:w16="http://schemas.microsoft.com/office/word/2018/wordml" xmlns:w16sdtdh="http://schemas.microsoft.com/office/word/2020/wordml/sdtdatahash" xmlns:w16se="http://schemas.microsoft.com/office/word/2015/wordml/symex" xmlns:wpg="http://schemas.microsoft.com/office/word/2010/wordprocessingGroup" xmlns:wpi="http://schemas.microsoft.com/office/word/2010/wordprocessingInk" xmlns:wne="http://schemas.microsoft.com/office/word/2006/wordml" xmlns:wps="http://schemas.microsoft.com/office/word/2010/wordprocessingShape" mc:Ignorable="w14 w15 w16se w16cid w16 w16cex w16sdtdh wp14">
   <w:abstractNum w:abstractNumId="0" w15:restartNumberingAfterBreak="0">
     <w:nsid w:val="78BE684B"/>
     <w:multiLevelType w:val="multilevel"/>

</xml_diff>

<commit_message>
quite funcion que no le gustaba para procesar modelos
</commit_message>
<xml_diff>
--- a/Correcciones 2 entrega proyecto final.docx
+++ b/Correcciones 2 entrega proyecto final.docx
@@ -16,7 +16,15 @@
     <w:p/>
     <w:p>
       <w:r>
-        <w:t>Muy buen uso del apply para transformar columnas, esta es la mejor manera de aplicar transformaciones eficientes sobre columnas.</w:t>
+        <w:t xml:space="preserve">Muy buen uso del </w:t>
+      </w:r>
+      <w:proofErr w:type="spellStart"/>
+      <w:r>
+        <w:t>apply</w:t>
+      </w:r>
+      <w:proofErr w:type="spellEnd"/>
+      <w:r>
+        <w:t xml:space="preserve"> para transformar columnas, esta es la mejor manera de aplicar transformaciones eficientes sobre columnas.</w:t>
       </w:r>
     </w:p>
     <w:p>
@@ -38,33 +46,97 @@
     </w:p>
     <w:p>
       <w:r>
-        <w:t>Desconozco si están queriendo usar programación funcional, pero no es común hacer el procesamiento sobre el dataframe desarrollando funciones. Hacemos funciones cuando queremos escribir código una sola vez y luego utilizarlo varias veces en distintas partes del código. Como aquí solo se hace el procesamiento una sola vez, lo mejor es dejarlo explicito y con la mayor claridad posible.</w:t>
-      </w:r>
-    </w:p>
-    <w:p>
-      <w:pPr>
-        <w:rPr>
-          <w:color w:val="FF0000"/>
-        </w:rPr>
-      </w:pPr>
-      <w:r>
-        <w:rPr>
-          <w:color w:val="FF0000"/>
-        </w:rPr>
-        <w:t>No entiendo a cual función se refiere: Las transform Se usan una única vez pero son necesarias para después usar apply.</w:t>
-      </w:r>
-    </w:p>
-    <w:p>
-      <w:pPr>
-        <w:rPr>
-          <w:color w:val="FF0000"/>
-        </w:rPr>
-      </w:pPr>
-      <w:r>
-        <w:rPr>
-          <w:color w:val="FF0000"/>
-        </w:rPr>
-        <w:t>Y la procces_data pensé que estaba al pedo</w:t>
+        <w:t xml:space="preserve">Desconozco si están queriendo usar programación funcional, pero no es común hacer el procesamiento sobre el </w:t>
+      </w:r>
+      <w:proofErr w:type="spellStart"/>
+      <w:r>
+        <w:t>dataframe</w:t>
+      </w:r>
+      <w:proofErr w:type="spellEnd"/>
+      <w:r>
+        <w:t xml:space="preserve"> desarrollando funciones. Hacemos funciones cuando queremos escribir código una sola vez y luego utilizarlo varias veces en distintas partes del código. Como aquí solo se hace el procesamiento una sola vez, lo mejor es dejarlo explicito y con la mayor claridad posible.</w:t>
+      </w:r>
+    </w:p>
+    <w:p>
+      <w:pPr>
+        <w:rPr>
+          <w:color w:val="FF0000"/>
+        </w:rPr>
+      </w:pPr>
+      <w:r>
+        <w:rPr>
+          <w:color w:val="FF0000"/>
+        </w:rPr>
+        <w:t xml:space="preserve">No entiendo a </w:t>
+      </w:r>
+      <w:proofErr w:type="spellStart"/>
+      <w:r>
+        <w:rPr>
+          <w:color w:val="FF0000"/>
+        </w:rPr>
+        <w:t>cual</w:t>
+      </w:r>
+      <w:proofErr w:type="spellEnd"/>
+      <w:r>
+        <w:rPr>
+          <w:color w:val="FF0000"/>
+        </w:rPr>
+        <w:t xml:space="preserve"> función se refiere: Las </w:t>
+      </w:r>
+      <w:proofErr w:type="spellStart"/>
+      <w:r>
+        <w:rPr>
+          <w:color w:val="FF0000"/>
+        </w:rPr>
+        <w:t>transform</w:t>
+      </w:r>
+      <w:proofErr w:type="spellEnd"/>
+      <w:r>
+        <w:rPr>
+          <w:color w:val="FF0000"/>
+        </w:rPr>
+        <w:t xml:space="preserve"> Se usan una única vez pero son necesarias para después usar </w:t>
+      </w:r>
+      <w:proofErr w:type="spellStart"/>
+      <w:r>
+        <w:rPr>
+          <w:color w:val="FF0000"/>
+        </w:rPr>
+        <w:t>apply</w:t>
+      </w:r>
+      <w:proofErr w:type="spellEnd"/>
+      <w:r>
+        <w:rPr>
+          <w:color w:val="FF0000"/>
+        </w:rPr>
+        <w:t>.</w:t>
+      </w:r>
+    </w:p>
+    <w:p>
+      <w:pPr>
+        <w:rPr>
+          <w:color w:val="FF0000"/>
+        </w:rPr>
+      </w:pPr>
+      <w:r>
+        <w:rPr>
+          <w:color w:val="FF0000"/>
+        </w:rPr>
+        <w:t xml:space="preserve">Y la </w:t>
+      </w:r>
+      <w:proofErr w:type="spellStart"/>
+      <w:r>
+        <w:rPr>
+          <w:color w:val="FF0000"/>
+        </w:rPr>
+        <w:t>procces_data</w:t>
+      </w:r>
+      <w:proofErr w:type="spellEnd"/>
+      <w:r>
+        <w:rPr>
+          <w:color w:val="FF0000"/>
+        </w:rPr>
+        <w:t xml:space="preserve"> pensé que estaba al pedo</w:t>
       </w:r>
       <w:r>
         <w:rPr>
@@ -76,23 +148,159 @@
         <w:rPr>
           <w:color w:val="FF0000"/>
         </w:rPr>
-        <w:t xml:space="preserve"> pero se usa dos veces, para df_train y df_test. El tema que arrancamos con dos dataset de entrada ya spliteados desde kaggle.</w:t>
-      </w:r>
-      <w:r>
-        <w:rPr>
-          <w:color w:val="FF0000"/>
-        </w:rPr>
-        <w:t xml:space="preserve"> Y a uno lo llamamos sólo df (al df_train), y al otro df_test de ahí debe venir la confusión.</w:t>
-      </w:r>
-    </w:p>
-    <w:p>
-      <w:r>
-        <w:t>Empiecen a ponerle grid de fondo a los gráficos de barras y parecidos, porque sino es muy difícil saber el valor de cada barra. Adicionalmente, encima de cada barra, pueden mostrar el valor medido (redondeado con 2 decimales a lo mucho).</w:t>
-      </w:r>
-    </w:p>
-    <w:p>
-      <w:r>
-        <w:t>Los gráficos de torta mostrados necesitan tener letra blanca porque sino se pierde con fondos oscuros.</w:t>
+        <w:t xml:space="preserve"> pero se usa dos veces, para </w:t>
+      </w:r>
+      <w:proofErr w:type="spellStart"/>
+      <w:r>
+        <w:rPr>
+          <w:color w:val="FF0000"/>
+        </w:rPr>
+        <w:t>df_train</w:t>
+      </w:r>
+      <w:proofErr w:type="spellEnd"/>
+      <w:r>
+        <w:rPr>
+          <w:color w:val="FF0000"/>
+        </w:rPr>
+        <w:t xml:space="preserve"> y </w:t>
+      </w:r>
+      <w:proofErr w:type="spellStart"/>
+      <w:r>
+        <w:rPr>
+          <w:color w:val="FF0000"/>
+        </w:rPr>
+        <w:t>df_test</w:t>
+      </w:r>
+      <w:proofErr w:type="spellEnd"/>
+      <w:r>
+        <w:rPr>
+          <w:color w:val="FF0000"/>
+        </w:rPr>
+        <w:t xml:space="preserve">. El tema que arrancamos con dos </w:t>
+      </w:r>
+      <w:proofErr w:type="spellStart"/>
+      <w:r>
+        <w:rPr>
+          <w:color w:val="FF0000"/>
+        </w:rPr>
+        <w:t>dataset</w:t>
+      </w:r>
+      <w:proofErr w:type="spellEnd"/>
+      <w:r>
+        <w:rPr>
+          <w:color w:val="FF0000"/>
+        </w:rPr>
+        <w:t xml:space="preserve"> de entrada ya </w:t>
+      </w:r>
+      <w:proofErr w:type="spellStart"/>
+      <w:r>
+        <w:rPr>
+          <w:color w:val="FF0000"/>
+        </w:rPr>
+        <w:t>spliteados</w:t>
+      </w:r>
+      <w:proofErr w:type="spellEnd"/>
+      <w:r>
+        <w:rPr>
+          <w:color w:val="FF0000"/>
+        </w:rPr>
+        <w:t xml:space="preserve"> desde </w:t>
+      </w:r>
+      <w:proofErr w:type="spellStart"/>
+      <w:r>
+        <w:rPr>
+          <w:color w:val="FF0000"/>
+        </w:rPr>
+        <w:t>kaggle</w:t>
+      </w:r>
+      <w:proofErr w:type="spellEnd"/>
+      <w:r>
+        <w:rPr>
+          <w:color w:val="FF0000"/>
+        </w:rPr>
+        <w:t>.</w:t>
+      </w:r>
+      <w:r>
+        <w:rPr>
+          <w:color w:val="FF0000"/>
+        </w:rPr>
+        <w:t xml:space="preserve"> Y a uno lo llamamos sólo </w:t>
+      </w:r>
+      <w:proofErr w:type="spellStart"/>
+      <w:r>
+        <w:rPr>
+          <w:color w:val="FF0000"/>
+        </w:rPr>
+        <w:t>df</w:t>
+      </w:r>
+      <w:proofErr w:type="spellEnd"/>
+      <w:r>
+        <w:rPr>
+          <w:color w:val="FF0000"/>
+        </w:rPr>
+        <w:t xml:space="preserve"> (al </w:t>
+      </w:r>
+      <w:proofErr w:type="spellStart"/>
+      <w:r>
+        <w:rPr>
+          <w:color w:val="FF0000"/>
+        </w:rPr>
+        <w:t>df_train</w:t>
+      </w:r>
+      <w:proofErr w:type="spellEnd"/>
+      <w:r>
+        <w:rPr>
+          <w:color w:val="FF0000"/>
+        </w:rPr>
+        <w:t xml:space="preserve">), y al otro </w:t>
+      </w:r>
+      <w:proofErr w:type="spellStart"/>
+      <w:r>
+        <w:rPr>
+          <w:color w:val="FF0000"/>
+        </w:rPr>
+        <w:t>df_test</w:t>
+      </w:r>
+      <w:proofErr w:type="spellEnd"/>
+      <w:r>
+        <w:rPr>
+          <w:color w:val="FF0000"/>
+        </w:rPr>
+        <w:t xml:space="preserve"> de ahí debe venir la confusión.</w:t>
+      </w:r>
+    </w:p>
+    <w:p>
+      <w:r>
+        <w:t xml:space="preserve">Empiecen a ponerle </w:t>
+      </w:r>
+      <w:proofErr w:type="spellStart"/>
+      <w:r>
+        <w:t>grid</w:t>
+      </w:r>
+      <w:proofErr w:type="spellEnd"/>
+      <w:r>
+        <w:t xml:space="preserve"> de fondo a los gráficos de barras y parecidos, porque </w:t>
+      </w:r>
+      <w:proofErr w:type="spellStart"/>
+      <w:r>
+        <w:t>sino</w:t>
+      </w:r>
+      <w:proofErr w:type="spellEnd"/>
+      <w:r>
+        <w:t xml:space="preserve"> es muy difícil saber el valor de cada barra. Adicionalmente, encima de cada barra, pueden mostrar el valor medido (redondeado con 2 decimales a lo mucho).</w:t>
+      </w:r>
+    </w:p>
+    <w:p>
+      <w:r>
+        <w:t xml:space="preserve">Los gráficos de torta mostrados necesitan tener letra blanca porque </w:t>
+      </w:r>
+      <w:proofErr w:type="spellStart"/>
+      <w:r>
+        <w:t>sino</w:t>
+      </w:r>
+      <w:proofErr w:type="spellEnd"/>
+      <w:r>
+        <w:t xml:space="preserve"> se pierde con fondos oscuros.</w:t>
       </w:r>
       <w:r>
         <w:t xml:space="preserve"> </w:t>
@@ -129,7 +337,25 @@
           <w:bCs/>
           <w:color w:val="00B050"/>
         </w:rPr>
-        <w:t>Se agrego el método grid() a los gráficos de barras y algunos otros.</w:t>
+        <w:t xml:space="preserve">Se agrego el método </w:t>
+      </w:r>
+      <w:proofErr w:type="spellStart"/>
+      <w:r>
+        <w:rPr>
+          <w:b/>
+          <w:bCs/>
+          <w:color w:val="00B050"/>
+        </w:rPr>
+        <w:t>grid</w:t>
+      </w:r>
+      <w:proofErr w:type="spellEnd"/>
+      <w:r>
+        <w:rPr>
+          <w:b/>
+          <w:bCs/>
+          <w:color w:val="00B050"/>
+        </w:rPr>
+        <w:t>() a los gráficos de barras y algunos otros.</w:t>
       </w:r>
     </w:p>
     <w:p>
@@ -159,7 +385,15 @@
     </w:p>
     <w:p>
       <w:r>
-        <w:t>Me gustó mucho el groupby por target y clase, yo lo trataría de llevar a un mapa de calor con los valores de las medias, quedaría muy bien.</w:t>
+        <w:t xml:space="preserve">Me gustó mucho el </w:t>
+      </w:r>
+      <w:proofErr w:type="spellStart"/>
+      <w:r>
+        <w:t>groupby</w:t>
+      </w:r>
+      <w:proofErr w:type="spellEnd"/>
+      <w:r>
+        <w:t xml:space="preserve"> por target y clase, yo lo trataría de llevar a un mapa de calor con los valores de las medias, quedaría muy bien.</w:t>
       </w:r>
     </w:p>
     <w:p>
@@ -200,63 +434,169 @@
     <w:p>
       <w:r>
         <w:lastRenderedPageBreak/>
-        <w:t>Sería bueno hacer un backup de los datos en algunos puntos claves del código, especialmente antes de empezar a entrenar los modelos. Así, cuando quieran volver a entrenar, no tienen que volver a repetir todo el procesamiento de los datos, que por lo general será lo más costoso.</w:t>
-      </w:r>
-    </w:p>
-    <w:p>
-      <w:pPr>
-        <w:rPr>
-          <w:b/>
-          <w:bCs/>
-          <w:color w:val="00B050"/>
-        </w:rPr>
-      </w:pPr>
-      <w:r>
-        <w:rPr>
-          <w:b/>
-          <w:bCs/>
-          <w:color w:val="00B050"/>
-        </w:rPr>
-        <w:t>Hecho backup antes de empezar a entrenamiento. Por ahora solo ahí.</w:t>
-      </w:r>
-    </w:p>
-    <w:p>
-      <w:r>
-        <w:t>La normalización tiene que ir antes que el split. No tiene sentido separar los datos y hacer dos normalizaciones distintas, y escalar las mismas variables con dos conjuntos de estadísticos diferentes (el valor medio y el desvío estándar). Lo que sí está muy bien es excluir la variable target de la normalización.</w:t>
-      </w:r>
-    </w:p>
-    <w:p>
-      <w:pPr>
-        <w:rPr>
-          <w:b/>
-          <w:bCs/>
-          <w:color w:val="00B050"/>
-        </w:rPr>
-      </w:pPr>
-      <w:r>
-        <w:rPr>
-          <w:b/>
-          <w:bCs/>
-          <w:color w:val="00B050"/>
-        </w:rPr>
-        <w:t xml:space="preserve">Tiene sentido el planteo, pero se uso así porque los data set ya venían separados en train y test desde kaggle. </w:t>
-      </w:r>
-    </w:p>
-    <w:p>
-      <w:pPr>
-        <w:rPr>
-          <w:b/>
-          <w:bCs/>
-          <w:color w:val="00B050"/>
-        </w:rPr>
-      </w:pPr>
-      <w:r>
-        <w:rPr>
-          <w:b/>
-          <w:bCs/>
-          <w:color w:val="00B050"/>
-        </w:rPr>
-        <w:t>Se corrigió como indicó , no vario el accuracy. Sigue igual.</w:t>
+        <w:t xml:space="preserve">Sería bueno hacer un </w:t>
+      </w:r>
+      <w:proofErr w:type="spellStart"/>
+      <w:r>
+        <w:t>backup</w:t>
+      </w:r>
+      <w:proofErr w:type="spellEnd"/>
+      <w:r>
+        <w:t xml:space="preserve"> de los datos en algunos puntos claves del código, especialmente antes de empezar a entrenar los modelos. Así, cuando quieran volver a entrenar, no tienen que volver a repetir todo el procesamiento de los datos, que por lo general será lo más costoso.</w:t>
+      </w:r>
+    </w:p>
+    <w:p>
+      <w:pPr>
+        <w:rPr>
+          <w:b/>
+          <w:bCs/>
+          <w:color w:val="00B050"/>
+        </w:rPr>
+      </w:pPr>
+      <w:r>
+        <w:rPr>
+          <w:b/>
+          <w:bCs/>
+          <w:color w:val="00B050"/>
+        </w:rPr>
+        <w:t xml:space="preserve">Hecho </w:t>
+      </w:r>
+      <w:proofErr w:type="spellStart"/>
+      <w:r>
+        <w:rPr>
+          <w:b/>
+          <w:bCs/>
+          <w:color w:val="00B050"/>
+        </w:rPr>
+        <w:t>backup</w:t>
+      </w:r>
+      <w:proofErr w:type="spellEnd"/>
+      <w:r>
+        <w:rPr>
+          <w:b/>
+          <w:bCs/>
+          <w:color w:val="00B050"/>
+        </w:rPr>
+        <w:t xml:space="preserve"> antes de empezar a entrenamiento. Por ahora solo ahí.</w:t>
+      </w:r>
+    </w:p>
+    <w:p>
+      <w:r>
+        <w:t xml:space="preserve">La normalización tiene que ir antes que el </w:t>
+      </w:r>
+      <w:proofErr w:type="spellStart"/>
+      <w:r>
+        <w:t>split</w:t>
+      </w:r>
+      <w:proofErr w:type="spellEnd"/>
+      <w:r>
+        <w:t>. No tiene sentido separar los datos y hacer dos normalizaciones distintas, y escalar las mismas variables con dos conjuntos de estadísticos diferentes (el valor medio y el desvío estándar). Lo que sí está muy bien es excluir la variable target de la normalización.</w:t>
+      </w:r>
+    </w:p>
+    <w:p>
+      <w:pPr>
+        <w:rPr>
+          <w:b/>
+          <w:bCs/>
+          <w:color w:val="00B050"/>
+        </w:rPr>
+      </w:pPr>
+      <w:r>
+        <w:rPr>
+          <w:b/>
+          <w:bCs/>
+          <w:color w:val="00B050"/>
+        </w:rPr>
+        <w:t xml:space="preserve">Tiene sentido el planteo, pero se </w:t>
+      </w:r>
+      <w:proofErr w:type="spellStart"/>
+      <w:r>
+        <w:rPr>
+          <w:b/>
+          <w:bCs/>
+          <w:color w:val="00B050"/>
+        </w:rPr>
+        <w:t>uso</w:t>
+      </w:r>
+      <w:proofErr w:type="spellEnd"/>
+      <w:r>
+        <w:rPr>
+          <w:b/>
+          <w:bCs/>
+          <w:color w:val="00B050"/>
+        </w:rPr>
+        <w:t xml:space="preserve"> así porque los data set ya venían separados en </w:t>
+      </w:r>
+      <w:proofErr w:type="spellStart"/>
+      <w:r>
+        <w:rPr>
+          <w:b/>
+          <w:bCs/>
+          <w:color w:val="00B050"/>
+        </w:rPr>
+        <w:t>train</w:t>
+      </w:r>
+      <w:proofErr w:type="spellEnd"/>
+      <w:r>
+        <w:rPr>
+          <w:b/>
+          <w:bCs/>
+          <w:color w:val="00B050"/>
+        </w:rPr>
+        <w:t xml:space="preserve"> y test desde </w:t>
+      </w:r>
+      <w:proofErr w:type="spellStart"/>
+      <w:r>
+        <w:rPr>
+          <w:b/>
+          <w:bCs/>
+          <w:color w:val="00B050"/>
+        </w:rPr>
+        <w:t>kaggle</w:t>
+      </w:r>
+      <w:proofErr w:type="spellEnd"/>
+      <w:r>
+        <w:rPr>
+          <w:b/>
+          <w:bCs/>
+          <w:color w:val="00B050"/>
+        </w:rPr>
+        <w:t xml:space="preserve">. </w:t>
+      </w:r>
+    </w:p>
+    <w:p>
+      <w:pPr>
+        <w:rPr>
+          <w:b/>
+          <w:bCs/>
+          <w:color w:val="00B050"/>
+        </w:rPr>
+      </w:pPr>
+      <w:r>
+        <w:rPr>
+          <w:b/>
+          <w:bCs/>
+          <w:color w:val="00B050"/>
+        </w:rPr>
+        <w:t xml:space="preserve">Se corrigió como indicó , no vario el </w:t>
+      </w:r>
+      <w:proofErr w:type="spellStart"/>
+      <w:r>
+        <w:rPr>
+          <w:b/>
+          <w:bCs/>
+          <w:color w:val="00B050"/>
+        </w:rPr>
+        <w:t>accuracy</w:t>
+      </w:r>
+      <w:proofErr w:type="spellEnd"/>
+      <w:r>
+        <w:rPr>
+          <w:b/>
+          <w:bCs/>
+          <w:color w:val="00B050"/>
+        </w:rPr>
+        <w:t>. Sigue igual.</w:t>
       </w:r>
     </w:p>
     <w:p>
@@ -274,7 +614,21 @@
         <w:rPr>
           <w:color w:val="00B050"/>
         </w:rPr>
-        <w:t xml:space="preserve">Ok, este mes no podemos pedir aumento lpm… </w:t>
+        <w:t xml:space="preserve">Ok, este mes no podemos pedir aumento </w:t>
+      </w:r>
+      <w:proofErr w:type="spellStart"/>
+      <w:r>
+        <w:rPr>
+          <w:color w:val="00B050"/>
+        </w:rPr>
+        <w:t>lpm</w:t>
+      </w:r>
+      <w:proofErr w:type="spellEnd"/>
+      <w:r>
+        <w:rPr>
+          <w:color w:val="00B050"/>
+        </w:rPr>
+        <w:t xml:space="preserve">… </w:t>
       </w:r>
     </w:p>
     <w:p>
@@ -296,12 +650,28 @@
     </w:p>
     <w:p>
       <w:r>
-        <w:t>Aunque en principio la idea es buena y parece dejar el trabajo prolijo, crear una función para entrenar y validar los modelos provoca, en principio, que se tengan que duplicar todos los datos. Esto es ineficiente, y no es común encapsular todos los pasos en una función. Aún así, siguiendo la lógica:</w:t>
-      </w:r>
-    </w:p>
-    <w:p>
-      <w:r>
-        <w:t>No hace falta un if sobre verbose, si pueden pasarle el verbose tal como viene.</w:t>
+        <w:t xml:space="preserve">Aunque en principio la idea es buena y parece dejar el trabajo prolijo, crear una función para entrenar y validar los modelos provoca, en principio, que se tengan que duplicar todos los datos. Esto es ineficiente, y no es común encapsular todos los pasos en una función. </w:t>
+      </w:r>
+      <w:proofErr w:type="spellStart"/>
+      <w:r>
+        <w:t>Aún</w:t>
+      </w:r>
+      <w:proofErr w:type="spellEnd"/>
+      <w:r>
+        <w:t xml:space="preserve"> así, siguiendo la lógica:</w:t>
+      </w:r>
+    </w:p>
+    <w:p>
+      <w:r>
+        <w:t xml:space="preserve">No hace falta un </w:t>
+      </w:r>
+      <w:proofErr w:type="spellStart"/>
+      <w:r>
+        <w:t>if</w:t>
+      </w:r>
+      <w:proofErr w:type="spellEnd"/>
+      <w:r>
+        <w:t xml:space="preserve"> sobre verbose, si pueden pasarle el verbose tal como viene.</w:t>
       </w:r>
     </w:p>
     <w:p>
@@ -310,17 +680,154 @@
       </w:r>
     </w:p>
     <w:p>
-      <w:r>
-        <w:t>Cuando arman la tabla resumen, aprovechen que ya tienen un montón de métricas calculadas y agreguenlas.</w:t>
-      </w:r>
-    </w:p>
-    <w:p>
-      <w:r>
-        <w:t>Aunque no hay tanto desbalance de los datos (56%/44%), sería bueno que hagan un balanceo de los datos, para demostrar que conocen el problema que conlleva tener datos desbalanceados. Esto iría para el próximo (y último) desafío final.</w:t>
-      </w:r>
-    </w:p>
-    <w:p>
-      <w:r>
+      <w:pPr>
+        <w:rPr>
+          <w:b/>
+          <w:bCs/>
+          <w:color w:val="00B050"/>
+        </w:rPr>
+      </w:pPr>
+      <w:r>
+        <w:rPr>
+          <w:b/>
+          <w:bCs/>
+          <w:color w:val="00B050"/>
+        </w:rPr>
+        <w:t xml:space="preserve">Ok las correcciones de la función, </w:t>
+      </w:r>
+      <w:proofErr w:type="spellStart"/>
+      <w:r>
+        <w:rPr>
+          <w:b/>
+          <w:bCs/>
+          <w:color w:val="00B050"/>
+        </w:rPr>
+        <w:t>import</w:t>
+      </w:r>
+      <w:proofErr w:type="spellEnd"/>
+      <w:r>
+        <w:rPr>
+          <w:b/>
+          <w:bCs/>
+          <w:color w:val="00B050"/>
+        </w:rPr>
+        <w:t xml:space="preserve"> adentro y el </w:t>
+      </w:r>
+      <w:proofErr w:type="spellStart"/>
+      <w:r>
+        <w:rPr>
+          <w:b/>
+          <w:bCs/>
+          <w:color w:val="00B050"/>
+        </w:rPr>
+        <w:t>if</w:t>
+      </w:r>
+      <w:proofErr w:type="spellEnd"/>
+      <w:r>
+        <w:rPr>
+          <w:b/>
+          <w:bCs/>
+          <w:color w:val="00B050"/>
+        </w:rPr>
+        <w:t xml:space="preserve"> estaba demás.</w:t>
+      </w:r>
+    </w:p>
+    <w:p>
+      <w:pPr>
+        <w:rPr>
+          <w:b/>
+          <w:bCs/>
+          <w:color w:val="00B050"/>
+        </w:rPr>
+      </w:pPr>
+      <w:r>
+        <w:rPr>
+          <w:b/>
+          <w:bCs/>
+          <w:color w:val="00B050"/>
+        </w:rPr>
+        <w:t xml:space="preserve">De todas formas se saco la función, para ganar eficiencia, (se hizo </w:t>
+      </w:r>
+      <w:proofErr w:type="spellStart"/>
+      <w:r>
+        <w:rPr>
+          <w:b/>
+          <w:bCs/>
+          <w:color w:val="00B050"/>
+        </w:rPr>
+        <w:t>copy</w:t>
+      </w:r>
+      <w:proofErr w:type="spellEnd"/>
+      <w:r>
+        <w:rPr>
+          <w:b/>
+          <w:bCs/>
+          <w:color w:val="00B050"/>
+        </w:rPr>
+        <w:t xml:space="preserve"> y paste de los pasos repetidos)</w:t>
+      </w:r>
+    </w:p>
+    <w:p>
+      <w:r>
+        <w:t xml:space="preserve">Cuando arman la tabla resumen, aprovechen que ya tienen un montón de métricas calculadas y </w:t>
+      </w:r>
+      <w:proofErr w:type="spellStart"/>
+      <w:r>
+        <w:t>agreguenlas</w:t>
+      </w:r>
+      <w:proofErr w:type="spellEnd"/>
+      <w:r>
+        <w:t>.</w:t>
+      </w:r>
+    </w:p>
+    <w:p>
+      <w:pPr>
+        <w:rPr>
+          <w:color w:val="00B050"/>
+        </w:rPr>
+      </w:pPr>
+      <w:r>
+        <w:rPr>
+          <w:color w:val="00B050"/>
+        </w:rPr>
+        <w:t xml:space="preserve">Agregue </w:t>
+      </w:r>
+      <w:r>
+        <w:rPr>
+          <w:color w:val="00B050"/>
+        </w:rPr>
+        <w:t>las otras dos medidas cuando se hacen los modelos, cuales otras habría que agregar??</w:t>
+      </w:r>
+    </w:p>
+    <w:p>
+      <w:r>
+        <w:t xml:space="preserve">Aunque no hay tanto desbalance de los datos (56%/44%), sería bueno que hagan un </w:t>
+      </w:r>
+      <w:proofErr w:type="spellStart"/>
+      <w:r>
+        <w:t>balanceo</w:t>
+      </w:r>
+      <w:proofErr w:type="spellEnd"/>
+      <w:r>
+        <w:t xml:space="preserve"> de los datos, para demostrar que conocen el problema que conlleva tener datos desbalanceados. Esto iría para el próximo (y último) desafío final.</w:t>
+      </w:r>
+    </w:p>
+    <w:p>
+      <w:pPr>
+        <w:rPr>
+          <w:color w:val="FF0000"/>
+        </w:rPr>
+      </w:pPr>
+      <w:r>
+        <w:rPr>
+          <w:color w:val="FF0000"/>
+        </w:rPr>
+        <w:t>OK Para mejorar en la tercer entrega</w:t>
+      </w:r>
+    </w:p>
+    <w:p>
+      <w:r>
+        <w:lastRenderedPageBreak/>
         <w:t>Las conclusiones de los resultados obtenidos siguen siendo bastante vagas, y desde las primeras correcciones que les vengo pidiendo que se pongan las pilas con esto. Se espera que justifiquen sus conclusiones con resultados, no con palabras subjetivas. Ustedes solo deben comunicar lo que los datos hayan demostrado.</w:t>
       </w:r>
     </w:p>
@@ -335,20 +842,48 @@
       </w:r>
     </w:p>
     <w:p>
-      <w:r>
-        <w:lastRenderedPageBreak/>
-        <w:t xml:space="preserve">Random Forest tiene una cantidad excesiva de árboles que hace crecer linealmente el costo del entrenamiento. Quizás con la 5ta parte de árboles consiguen los mismos resultados. </w:t>
-      </w:r>
-    </w:p>
-    <w:p>
-      <w:r>
-        <w:t>No se arriesguen a sacar conclusiones de los algoritmos en general: KNN no entrena ningún modelo y por cada clasificación necesita medir la distancia a todas las muestras de entrenamiento. Por el otro lado, Random Forest tiene un entrenamiento medianamente costoso, pero para clasificar una muestra el proceso es muy rápido (siendo esta una de las mejores ventajas de estos modelos).</w:t>
+      <w:proofErr w:type="spellStart"/>
+      <w:r>
+        <w:t>Random</w:t>
+      </w:r>
+      <w:proofErr w:type="spellEnd"/>
+      <w:r>
+        <w:t xml:space="preserve"> Forest tiene una cantidad excesiva de árboles que hace crecer linealmente el costo del entrenamiento. Quizás con la 5ta parte de árboles consiguen los mismos resultados. </w:t>
+      </w:r>
+    </w:p>
+    <w:p>
+      <w:r>
+        <w:t xml:space="preserve">No se arriesguen a sacar conclusiones de los algoritmos en general: KNN no entrena ningún modelo y por cada clasificación necesita medir la distancia a todas las muestras de entrenamiento. Por el otro lado, </w:t>
+      </w:r>
+      <w:proofErr w:type="spellStart"/>
+      <w:r>
+        <w:t>Random</w:t>
+      </w:r>
+      <w:proofErr w:type="spellEnd"/>
+      <w:r>
+        <w:t xml:space="preserve"> Forest tiene un entrenamiento medianamente costoso, pero para clasificar una muestra el proceso es muy rápido (siendo esta una de las mejores ventajas de estos modelos).</w:t>
       </w:r>
     </w:p>
     <w:p/>
     <w:p>
       <w:r>
-        <w:t>Si bien no es necesario que apliquen todas las correcciones en esta entrega (salvo la que está en negrita), si será necesario que vengan aplicadas a la primer entrega del tercer desafío final. Queda muy poco y están muy bien encaminados, pero no se confíen porque todavía tienen mucho para mejorar. Tengan en cuenta que es deseable que incorporen la mayor cantidad de herramientas que dimos en todo el curso, así sea para mejorar el accuracy en un 1%. No se confíen porque hayan obtenido métricas altas al momento, porque eso ya vino así en el dataset que eligieron (incluso con un árbol simple se consiguen buenos modelos). El profesor espera en el desafío final que ustedes hayan acabado todos los recursos para llegar al mejor modelo posible.</w:t>
+        <w:t xml:space="preserve">Si bien no es necesario que apliquen todas las correcciones en esta entrega (salvo la que está en negrita), si será necesario que vengan aplicadas a la primer entrega del tercer desafío final. Queda muy poco y están muy bien encaminados, pero no se confíen porque todavía tienen mucho para mejorar. Tengan en cuenta que es deseable que incorporen la mayor cantidad de herramientas que dimos en todo el curso, así sea para mejorar el </w:t>
+      </w:r>
+      <w:proofErr w:type="spellStart"/>
+      <w:r>
+        <w:t>accuracy</w:t>
+      </w:r>
+      <w:proofErr w:type="spellEnd"/>
+      <w:r>
+        <w:t xml:space="preserve"> en un 1%. No se confíen porque hayan obtenido métricas altas al momento, porque eso ya vino así en el </w:t>
+      </w:r>
+      <w:proofErr w:type="spellStart"/>
+      <w:r>
+        <w:t>dataset</w:t>
+      </w:r>
+      <w:proofErr w:type="spellEnd"/>
+      <w:r>
+        <w:t xml:space="preserve"> que eligieron (incluso con un árbol simple se consiguen buenos modelos). El profesor espera en el desafío final que ustedes hayan acabado todos los recursos para llegar al mejor modelo posible.</w:t>
       </w:r>
     </w:p>
     <w:p>
@@ -365,9 +900,11 @@
       </w:pPr>
     </w:p>
     <w:p>
+      <w:proofErr w:type="spellStart"/>
       <w:r>
         <w:t>gfgfgdgdfgdfg</w:t>
       </w:r>
+      <w:proofErr w:type="spellEnd"/>
     </w:p>
     <w:sectPr>
       <w:pgSz w:w="11906" w:h="16838"/>

</xml_diff>

<commit_message>
Corrección de conclusiones, mapa de calor de group by
</commit_message>
<xml_diff>
--- a/Correcciones 2 entrega proyecto final.docx
+++ b/Correcciones 2 entrega proyecto final.docx
@@ -1,16 +1,29 @@
 
 <file path=word/document.xml><?xml version="1.0" encoding="utf-8"?>
-<w:document xmlns:wpc="http://schemas.microsoft.com/office/word/2010/wordprocessingCanvas" xmlns:cx="http://schemas.microsoft.com/office/drawing/2014/chartex" xmlns:cx1="http://schemas.microsoft.com/office/drawing/2015/9/8/chartex" xmlns:cx2="http://schemas.microsoft.com/office/drawing/2015/10/21/chartex" xmlns:cx3="http://schemas.microsoft.com/office/drawing/2016/5/9/chartex" xmlns:cx4="http://schemas.microsoft.com/office/drawing/2016/5/10/chartex" xmlns:cx5="http://schemas.microsoft.com/office/drawing/2016/5/11/chartex" xmlns:cx6="http://schemas.microsoft.com/office/drawing/2016/5/12/chartex" xmlns:cx7="http://schemas.microsoft.com/office/drawing/2016/5/13/chartex" xmlns:cx8="http://schemas.microsoft.com/office/drawing/2016/5/14/chartex" xmlns:mc="http://schemas.openxmlformats.org/markup-compatibility/2006" xmlns:aink="http://schemas.microsoft.com/office/drawing/2016/ink" xmlns:am3d="http://schemas.microsoft.com/office/drawing/2017/model3d" xmlns:o="urn:schemas-microsoft-com:office:office" xmlns:oel="http://schemas.microsoft.com/office/2019/extlst" xmlns:r="http://schemas.openxmlformats.org/officeDocument/2006/relationships" xmlns:m="http://schemas.openxmlformats.org/officeDocument/2006/math" xmlns:v="urn:schemas-microsoft-com:vml" xmlns:wp14="http://schemas.microsoft.com/office/word/2010/wordprocessingDrawing" xmlns:wp="http://schemas.openxmlformats.org/drawingml/2006/wordprocessingDrawing" xmlns:w10="urn:schemas-microsoft-com:office:word" xmlns:w="http://schemas.openxmlformats.org/wordprocessingml/2006/main" xmlns:w14="http://schemas.microsoft.com/office/word/2010/wordml" xmlns:w15="http://schemas.microsoft.com/office/word/2012/wordml" xmlns:w16cex="http://schemas.microsoft.com/office/word/2018/wordml/cex" xmlns:w16cid="http://schemas.microsoft.com/office/word/2016/wordml/cid" xmlns:w16="http://schemas.microsoft.com/office/word/2018/wordml" xmlns:w16sdtdh="http://schemas.microsoft.com/office/word/2020/wordml/sdtdatahash" xmlns:w16se="http://schemas.microsoft.com/office/word/2015/wordml/symex" xmlns:wpg="http://schemas.microsoft.com/office/word/2010/wordprocessingGroup" xmlns:wpi="http://schemas.microsoft.com/office/word/2010/wordprocessingInk" xmlns:wne="http://schemas.microsoft.com/office/word/2006/wordml" xmlns:wps="http://schemas.microsoft.com/office/word/2010/wordprocessingShape" mc:Ignorable="w14 w15 w16se w16cid w16 w16cex w16sdtdh wp14">
+<w:document xmlns:wpc="http://schemas.microsoft.com/office/word/2010/wordprocessingCanvas" xmlns:cx="http://schemas.microsoft.com/office/drawing/2014/chartex" xmlns:cx1="http://schemas.microsoft.com/office/drawing/2015/9/8/chartex" xmlns:cx2="http://schemas.microsoft.com/office/drawing/2015/10/21/chartex" xmlns:cx3="http://schemas.microsoft.com/office/drawing/2016/5/9/chartex" xmlns:cx4="http://schemas.microsoft.com/office/drawing/2016/5/10/chartex" xmlns:cx5="http://schemas.microsoft.com/office/drawing/2016/5/11/chartex" xmlns:cx6="http://schemas.microsoft.com/office/drawing/2016/5/12/chartex" xmlns:cx7="http://schemas.microsoft.com/office/drawing/2016/5/13/chartex" xmlns:cx8="http://schemas.microsoft.com/office/drawing/2016/5/14/chartex" xmlns:mc="http://schemas.openxmlformats.org/markup-compatibility/2006" xmlns:aink="http://schemas.microsoft.com/office/drawing/2016/ink" xmlns:am3d="http://schemas.microsoft.com/office/drawing/2017/model3d" xmlns:o="urn:schemas-microsoft-com:office:office" xmlns:r="http://schemas.openxmlformats.org/officeDocument/2006/relationships" xmlns:m="http://schemas.openxmlformats.org/officeDocument/2006/math" xmlns:v="urn:schemas-microsoft-com:vml" xmlns:wp14="http://schemas.microsoft.com/office/word/2010/wordprocessingDrawing" xmlns:wp="http://schemas.openxmlformats.org/drawingml/2006/wordprocessingDrawing" xmlns:w10="urn:schemas-microsoft-com:office:word" xmlns:w="http://schemas.openxmlformats.org/wordprocessingml/2006/main" xmlns:w14="http://schemas.microsoft.com/office/word/2010/wordml" xmlns:w15="http://schemas.microsoft.com/office/word/2012/wordml" xmlns:w16cex="http://schemas.microsoft.com/office/word/2018/wordml/cex" xmlns:w16cid="http://schemas.microsoft.com/office/word/2016/wordml/cid" xmlns:w16="http://schemas.microsoft.com/office/word/2018/wordml" xmlns:w16sdtdh="http://schemas.microsoft.com/office/word/2020/wordml/sdtdatahash" xmlns:w16se="http://schemas.microsoft.com/office/word/2015/wordml/symex" xmlns:wpg="http://schemas.microsoft.com/office/word/2010/wordprocessingGroup" xmlns:wpi="http://schemas.microsoft.com/office/word/2010/wordprocessingInk" xmlns:wne="http://schemas.microsoft.com/office/word/2006/wordml" xmlns:wps="http://schemas.microsoft.com/office/word/2010/wordprocessingShape" mc:Ignorable="w14 w15 w16se w16cid w16 w16cex w16sdtdh wp14">
   <w:body>
     <w:p>
-      <w:r>
-        <w:t>Buenas noches chicos, felicitaciones por la entrega. Hay muchas mejoras notables respecto a las anteriores, y si no fuera por alguna que otra corrección importante, se iría con un aprobado directo. ¡Felicitaciones!</w:t>
+      <w:proofErr w:type="gramStart"/>
+      <w:r>
+        <w:t>Buenas noches</w:t>
+      </w:r>
+      <w:proofErr w:type="gramEnd"/>
+      <w:r>
+        <w:t xml:space="preserve"> chicos, felicitaciones por la entrega. Hay muchas mejoras notables respecto a las anteriores, y si no fuera por alguna que otra corrección importante, se iría con un aprobado directo. ¡Felicitaciones!</w:t>
       </w:r>
     </w:p>
     <w:p/>
     <w:p>
       <w:r>
-        <w:t>A continuación les dejo observaciones que encuentro sobre su trabajo en esta 2da entrega del desafío final:</w:t>
+        <w:t xml:space="preserve">A </w:t>
+      </w:r>
+      <w:proofErr w:type="gramStart"/>
+      <w:r>
+        <w:t>continuación</w:t>
+      </w:r>
+      <w:proofErr w:type="gramEnd"/>
+      <w:r>
+        <w:t xml:space="preserve"> les dejo observaciones que encuentro sobre su trabajo en esta 2da entrega del desafío final:</w:t>
       </w:r>
     </w:p>
     <w:p/>
@@ -70,6 +83,7 @@
         <w:t xml:space="preserve">No entiendo a </w:t>
       </w:r>
       <w:proofErr w:type="spellStart"/>
+      <w:proofErr w:type="gramStart"/>
       <w:r>
         <w:rPr>
           <w:color w:val="FF0000"/>
@@ -77,6 +91,7 @@
         <w:t>cual</w:t>
       </w:r>
       <w:proofErr w:type="spellEnd"/>
+      <w:proofErr w:type="gramEnd"/>
       <w:r>
         <w:rPr>
           <w:color w:val="FF0000"/>
@@ -314,6 +329,24 @@
           <w:color w:val="00B050"/>
         </w:rPr>
       </w:pPr>
+      <w:proofErr w:type="spellStart"/>
+      <w:r>
+        <w:rPr>
+          <w:b/>
+          <w:bCs/>
+          <w:color w:val="00B050"/>
+        </w:rPr>
+        <w:t>Grafico</w:t>
+      </w:r>
+      <w:proofErr w:type="spellEnd"/>
+      <w:r>
+        <w:rPr>
+          <w:b/>
+          <w:bCs/>
+          <w:color w:val="00B050"/>
+        </w:rPr>
+        <w:t xml:space="preserve"> de torta: </w:t>
+      </w:r>
       <w:r>
         <w:rPr>
           <w:b/>
@@ -340,6 +373,7 @@
         <w:t xml:space="preserve">Se agrego el método </w:t>
       </w:r>
       <w:proofErr w:type="spellStart"/>
+      <w:proofErr w:type="gramStart"/>
       <w:r>
         <w:rPr>
           <w:b/>
@@ -355,7 +389,16 @@
           <w:bCs/>
           <w:color w:val="00B050"/>
         </w:rPr>
-        <w:t>() a los gráficos de barras y algunos otros.</w:t>
+        <w:t>(</w:t>
+      </w:r>
+      <w:proofErr w:type="gramEnd"/>
+      <w:r>
+        <w:rPr>
+          <w:b/>
+          <w:bCs/>
+          <w:color w:val="00B050"/>
+        </w:rPr>
+        <w:t>) a los gráficos de barras y algunos otros.</w:t>
       </w:r>
     </w:p>
     <w:p>
@@ -393,25 +436,45 @@
       </w:r>
       <w:proofErr w:type="spellEnd"/>
       <w:r>
-        <w:t xml:space="preserve"> por target y clase, yo lo trataría de llevar a un mapa de calor con los valores de las medias, quedaría muy bien.</w:t>
-      </w:r>
-    </w:p>
-    <w:p>
-      <w:pPr>
-        <w:rPr>
-          <w:color w:val="FF0000"/>
-        </w:rPr>
-      </w:pPr>
-      <w:r>
-        <w:rPr>
-          <w:color w:val="FF0000"/>
-        </w:rPr>
-        <w:t>falta</w:t>
-      </w:r>
-    </w:p>
-    <w:p>
-      <w:r>
-        <w:t>Los últimos 4 gráficos de mapas de calor, vería la forma de automatizar el código. Es decir, en vez de hacer 4 gráficos explícitamente, uno debajo del otro, vería la manera de ir iterando y generando los gráficos de a uno por iteración. Puede que no le vean sentido para 4 gráficos, pero el código sería reutilizable para graficar de a muchos análisis a la vez, algo que van a querer saber hacer siempre.</w:t>
+        <w:t xml:space="preserve"> por </w:t>
+      </w:r>
+      <w:proofErr w:type="gramStart"/>
+      <w:r>
+        <w:t>target</w:t>
+      </w:r>
+      <w:proofErr w:type="gramEnd"/>
+      <w:r>
+        <w:t xml:space="preserve"> y clase, yo lo trataría de llevar a un mapa de calor con los valores de las medias, quedaría muy bien.</w:t>
+      </w:r>
+    </w:p>
+    <w:p>
+      <w:pPr>
+        <w:rPr>
+          <w:b/>
+          <w:bCs/>
+          <w:color w:val="00B050"/>
+        </w:rPr>
+      </w:pPr>
+      <w:r>
+        <w:rPr>
+          <w:b/>
+          <w:bCs/>
+          <w:color w:val="00B050"/>
+        </w:rPr>
+        <w:t>Hecho</w:t>
+      </w:r>
+    </w:p>
+    <w:p>
+      <w:r>
+        <w:t xml:space="preserve">Los últimos 4 gráficos de mapas de calor, vería la forma de automatizar el código. Es decir, en vez de hacer 4 gráficos explícitamente, uno debajo del otro, vería la manera de ir iterando y generando los gráficos de a uno por iteración. Puede que no le vean sentido para 4 gráficos, pero el código sería reutilizable para graficar de a muchos análisis a la vez, algo que van a </w:t>
+      </w:r>
+      <w:proofErr w:type="gramStart"/>
+      <w:r>
+        <w:t>querer saber hacer</w:t>
+      </w:r>
+      <w:proofErr w:type="gramEnd"/>
+      <w:r>
+        <w:t xml:space="preserve"> siempre.</w:t>
       </w:r>
     </w:p>
     <w:p>
@@ -434,15 +497,28 @@
     <w:p>
       <w:r>
         <w:lastRenderedPageBreak/>
-        <w:t xml:space="preserve">Sería bueno hacer un </w:t>
+        <w:t xml:space="preserve">Sería bueno hacer </w:t>
+      </w:r>
+      <w:proofErr w:type="gramStart"/>
+      <w:r>
+        <w:t xml:space="preserve">un </w:t>
       </w:r>
       <w:proofErr w:type="spellStart"/>
       <w:r>
         <w:t>backup</w:t>
       </w:r>
       <w:proofErr w:type="spellEnd"/>
-      <w:r>
-        <w:t xml:space="preserve"> de los datos en algunos puntos claves del código, especialmente antes de empezar a entrenar los modelos. Así, cuando quieran volver a entrenar, no tienen que volver a repetir todo el procesamiento de los datos, que por lo general será lo más costoso.</w:t>
+      <w:proofErr w:type="gramEnd"/>
+      <w:r>
+        <w:t xml:space="preserve"> de los datos en algunos puntos claves del código, especialmente antes de empezar a entrenar los modelos. Así, cuando quieran volver a entrenar, no tienen que </w:t>
+      </w:r>
+      <w:proofErr w:type="gramStart"/>
+      <w:r>
+        <w:t>volver a repetir</w:t>
+      </w:r>
+      <w:proofErr w:type="gramEnd"/>
+      <w:r>
+        <w:t xml:space="preserve"> todo el procesamiento de los datos, que por lo general será lo más costoso.</w:t>
       </w:r>
     </w:p>
     <w:p>
@@ -490,7 +566,15 @@
       </w:r>
       <w:proofErr w:type="spellEnd"/>
       <w:r>
-        <w:t>. No tiene sentido separar los datos y hacer dos normalizaciones distintas, y escalar las mismas variables con dos conjuntos de estadísticos diferentes (el valor medio y el desvío estándar). Lo que sí está muy bien es excluir la variable target de la normalización.</w:t>
+        <w:t xml:space="preserve">. No tiene sentido separar los datos y hacer dos normalizaciones distintas, y escalar las mismas variables con dos conjuntos de estadísticos diferentes (el valor medio y el desvío estándar). Lo que sí está muy bien es excluir la variable </w:t>
+      </w:r>
+      <w:proofErr w:type="gramStart"/>
+      <w:r>
+        <w:t>target</w:t>
+      </w:r>
+      <w:proofErr w:type="gramEnd"/>
+      <w:r>
+        <w:t xml:space="preserve"> de la normalización.</w:t>
       </w:r>
     </w:p>
     <w:p>
@@ -578,7 +662,33 @@
           <w:bCs/>
           <w:color w:val="00B050"/>
         </w:rPr>
-        <w:t xml:space="preserve">Se corrigió como indicó , no vario el </w:t>
+        <w:t xml:space="preserve">Se corrigió como </w:t>
+      </w:r>
+      <w:proofErr w:type="gramStart"/>
+      <w:r>
+        <w:rPr>
+          <w:b/>
+          <w:bCs/>
+          <w:color w:val="00B050"/>
+        </w:rPr>
+        <w:t>indicó ,</w:t>
+      </w:r>
+      <w:proofErr w:type="gramEnd"/>
+      <w:r>
+        <w:rPr>
+          <w:b/>
+          <w:bCs/>
+          <w:color w:val="00B050"/>
+        </w:rPr>
+        <w:t xml:space="preserve"> de todas formas</w:t>
+      </w:r>
+      <w:r>
+        <w:rPr>
+          <w:b/>
+          <w:bCs/>
+          <w:color w:val="00B050"/>
+        </w:rPr>
+        <w:t xml:space="preserve"> no vario el </w:t>
       </w:r>
       <w:proofErr w:type="spellStart"/>
       <w:r>
@@ -596,7 +706,15 @@
           <w:bCs/>
           <w:color w:val="00B050"/>
         </w:rPr>
-        <w:t>. Sigue igual.</w:t>
+        <w:t>. Sigue igual</w:t>
+      </w:r>
+      <w:r>
+        <w:rPr>
+          <w:b/>
+          <w:bCs/>
+          <w:color w:val="00B050"/>
+        </w:rPr>
+        <w:t xml:space="preserve"> que antes.</w:t>
       </w:r>
     </w:p>
     <w:p>
@@ -746,7 +864,25 @@
           <w:bCs/>
           <w:color w:val="00B050"/>
         </w:rPr>
-        <w:t xml:space="preserve">De todas formas se saco la función, para ganar eficiencia, (se hizo </w:t>
+        <w:t xml:space="preserve">De todas </w:t>
+      </w:r>
+      <w:proofErr w:type="gramStart"/>
+      <w:r>
+        <w:rPr>
+          <w:b/>
+          <w:bCs/>
+          <w:color w:val="00B050"/>
+        </w:rPr>
+        <w:t>formas</w:t>
+      </w:r>
+      <w:proofErr w:type="gramEnd"/>
+      <w:r>
+        <w:rPr>
+          <w:b/>
+          <w:bCs/>
+          <w:color w:val="00B050"/>
+        </w:rPr>
+        <w:t xml:space="preserve"> se saco la función, para ganar eficiencia, (se hizo </w:t>
       </w:r>
       <w:proofErr w:type="spellStart"/>
       <w:r>
@@ -783,21 +919,29 @@
     <w:p>
       <w:pPr>
         <w:rPr>
-          <w:color w:val="00B050"/>
-        </w:rPr>
-      </w:pPr>
-      <w:r>
-        <w:rPr>
-          <w:color w:val="00B050"/>
-        </w:rPr>
-        <w:t xml:space="preserve">Agregue </w:t>
-      </w:r>
-      <w:r>
-        <w:rPr>
-          <w:color w:val="00B050"/>
-        </w:rPr>
-        <w:t>las otras dos medidas cuando se hacen los modelos, cuales otras habría que agregar??</w:t>
-      </w:r>
+          <w:b/>
+          <w:bCs/>
+          <w:color w:val="00B050"/>
+        </w:rPr>
+      </w:pPr>
+      <w:proofErr w:type="gramStart"/>
+      <w:r>
+        <w:rPr>
+          <w:b/>
+          <w:bCs/>
+          <w:color w:val="00B050"/>
+        </w:rPr>
+        <w:t>Se agregó</w:t>
+      </w:r>
+      <w:r>
+        <w:rPr>
+          <w:b/>
+          <w:bCs/>
+          <w:color w:val="00B050"/>
+        </w:rPr>
+        <w:t xml:space="preserve"> las otras dos medidas cuando se hacen los modelos, cuales otras habría que agregar??</w:t>
+      </w:r>
+      <w:proofErr w:type="gramEnd"/>
     </w:p>
     <w:p>
       <w:r>
@@ -822,8 +966,16 @@
         <w:rPr>
           <w:color w:val="FF0000"/>
         </w:rPr>
-        <w:t>OK Para mejorar en la tercer entrega</w:t>
-      </w:r>
+        <w:t xml:space="preserve">OK Para mejorar en la </w:t>
+      </w:r>
+      <w:proofErr w:type="gramStart"/>
+      <w:r>
+        <w:rPr>
+          <w:color w:val="FF0000"/>
+        </w:rPr>
+        <w:t>tercer entrega</w:t>
+      </w:r>
+      <w:proofErr w:type="gramEnd"/>
     </w:p>
     <w:p>
       <w:r>
@@ -833,7 +985,15 @@
     </w:p>
     <w:p>
       <w:r>
-        <w:t>Las conclusiones finales sobre el tipo de modelo no son del todo cierta:</w:t>
+        <w:t xml:space="preserve">Las conclusiones finales sobre el tipo de modelo no son del todo </w:t>
+      </w:r>
+      <w:proofErr w:type="gramStart"/>
+      <w:r>
+        <w:t>cierta</w:t>
+      </w:r>
+      <w:proofErr w:type="gramEnd"/>
+      <w:r>
+        <w:t>:</w:t>
       </w:r>
     </w:p>
     <w:p>
@@ -864,10 +1024,129 @@
         <w:t xml:space="preserve"> Forest tiene un entrenamiento medianamente costoso, pero para clasificar una muestra el proceso es muy rápido (siendo esta una de las mejores ventajas de estos modelos).</w:t>
       </w:r>
     </w:p>
+    <w:p>
+      <w:pPr>
+        <w:numPr>
+          <w:ilvl w:val="0"/>
+          <w:numId w:val="2"/>
+        </w:numPr>
+        <w:shd w:val="clear" w:color="auto" w:fill="FFFFFF"/>
+        <w:spacing w:before="100" w:beforeAutospacing="1" w:after="100" w:afterAutospacing="1" w:line="240" w:lineRule="auto"/>
+        <w:rPr>
+          <w:b/>
+          <w:bCs/>
+          <w:color w:val="00B050"/>
+        </w:rPr>
+      </w:pPr>
+      <w:r>
+        <w:rPr>
+          <w:b/>
+          <w:bCs/>
+          <w:color w:val="00B050"/>
+        </w:rPr>
+        <w:t xml:space="preserve">Se modificaron las conclusiones básicamente lo que cambie fue según el grafico tal esto, </w:t>
+      </w:r>
+      <w:proofErr w:type="spellStart"/>
+      <w:r>
+        <w:rPr>
+          <w:b/>
+          <w:bCs/>
+          <w:color w:val="00B050"/>
+        </w:rPr>
+        <w:t>segun</w:t>
+      </w:r>
+      <w:proofErr w:type="spellEnd"/>
+      <w:r>
+        <w:rPr>
+          <w:b/>
+          <w:bCs/>
+          <w:color w:val="00B050"/>
+        </w:rPr>
+        <w:t xml:space="preserve"> el grafico tal lo </w:t>
+      </w:r>
+      <w:proofErr w:type="gramStart"/>
+      <w:r>
+        <w:rPr>
+          <w:b/>
+          <w:bCs/>
+          <w:color w:val="00B050"/>
+        </w:rPr>
+        <w:t>otro..</w:t>
+      </w:r>
+      <w:proofErr w:type="gramEnd"/>
+      <w:r>
+        <w:rPr>
+          <w:b/>
+          <w:bCs/>
+          <w:color w:val="00B050"/>
+        </w:rPr>
+        <w:t xml:space="preserve"> La única que estaba mal era la que decía “</w:t>
+      </w:r>
+      <w:r>
+        <w:rPr>
+          <w:b/>
+          <w:bCs/>
+          <w:color w:val="00B050"/>
+        </w:rPr>
+        <w:t>el tipo de clase no afecta la conformidad de las personas.</w:t>
+      </w:r>
+      <w:r>
+        <w:rPr>
+          <w:b/>
+          <w:bCs/>
+          <w:color w:val="00B050"/>
+        </w:rPr>
+        <w:t xml:space="preserve">” Las demás estaban todas bien no </w:t>
+      </w:r>
+      <w:proofErr w:type="spellStart"/>
+      <w:r>
+        <w:rPr>
+          <w:b/>
+          <w:bCs/>
+          <w:color w:val="00B050"/>
+        </w:rPr>
+        <w:t>se</w:t>
+      </w:r>
+      <w:proofErr w:type="spellEnd"/>
+      <w:r>
+        <w:rPr>
+          <w:b/>
+          <w:bCs/>
+          <w:color w:val="00B050"/>
+        </w:rPr>
+        <w:t xml:space="preserve"> </w:t>
+      </w:r>
+      <w:proofErr w:type="spellStart"/>
+      <w:r>
+        <w:rPr>
+          <w:b/>
+          <w:bCs/>
+          <w:color w:val="00B050"/>
+        </w:rPr>
+        <w:t>que</w:t>
+      </w:r>
+      <w:proofErr w:type="spellEnd"/>
+      <w:r>
+        <w:rPr>
+          <w:b/>
+          <w:bCs/>
+          <w:color w:val="00B050"/>
+        </w:rPr>
+        <w:t xml:space="preserve"> más agregar.</w:t>
+      </w:r>
+    </w:p>
     <w:p/>
     <w:p>
       <w:r>
-        <w:t xml:space="preserve">Si bien no es necesario que apliquen todas las correcciones en esta entrega (salvo la que está en negrita), si será necesario que vengan aplicadas a la primer entrega del tercer desafío final. Queda muy poco y están muy bien encaminados, pero no se confíen porque todavía tienen mucho para mejorar. Tengan en cuenta que es deseable que incorporen la mayor cantidad de herramientas que dimos en todo el curso, así sea para mejorar el </w:t>
+        <w:t xml:space="preserve">Si bien no es necesario que apliquen todas las correcciones en esta entrega (salvo la que está en negrita), si será necesario que vengan aplicadas a la </w:t>
+      </w:r>
+      <w:proofErr w:type="gramStart"/>
+      <w:r>
+        <w:t>primer entrega</w:t>
+      </w:r>
+      <w:proofErr w:type="gramEnd"/>
+      <w:r>
+        <w:t xml:space="preserve"> del tercer desafío final. Queda muy poco y están muy bien encaminados, pero no se confíen porque todavía tienen mucho para mejorar. Tengan en cuenta que es deseable que incorporen la mayor cantidad de herramientas que dimos en todo el curso, así sea para mejorar el </w:t>
       </w:r>
       <w:proofErr w:type="spellStart"/>
       <w:r>
@@ -917,11 +1196,11 @@
 </file>
 
 <file path=word/numbering.xml><?xml version="1.0" encoding="utf-8"?>
-<w:numbering xmlns:wpc="http://schemas.microsoft.com/office/word/2010/wordprocessingCanvas" xmlns:cx="http://schemas.microsoft.com/office/drawing/2014/chartex" xmlns:cx1="http://schemas.microsoft.com/office/drawing/2015/9/8/chartex" xmlns:cx2="http://schemas.microsoft.com/office/drawing/2015/10/21/chartex" xmlns:cx3="http://schemas.microsoft.com/office/drawing/2016/5/9/chartex" xmlns:cx4="http://schemas.microsoft.com/office/drawing/2016/5/10/chartex" xmlns:cx5="http://schemas.microsoft.com/office/drawing/2016/5/11/chartex" xmlns:cx6="http://schemas.microsoft.com/office/drawing/2016/5/12/chartex" xmlns:cx7="http://schemas.microsoft.com/office/drawing/2016/5/13/chartex" xmlns:cx8="http://schemas.microsoft.com/office/drawing/2016/5/14/chartex" xmlns:mc="http://schemas.openxmlformats.org/markup-compatibility/2006" xmlns:aink="http://schemas.microsoft.com/office/drawing/2016/ink" xmlns:am3d="http://schemas.microsoft.com/office/drawing/2017/model3d" xmlns:o="urn:schemas-microsoft-com:office:office" xmlns:oel="http://schemas.microsoft.com/office/2019/extlst" xmlns:r="http://schemas.openxmlformats.org/officeDocument/2006/relationships" xmlns:m="http://schemas.openxmlformats.org/officeDocument/2006/math" xmlns:v="urn:schemas-microsoft-com:vml" xmlns:wp14="http://schemas.microsoft.com/office/word/2010/wordprocessingDrawing" xmlns:wp="http://schemas.openxmlformats.org/drawingml/2006/wordprocessingDrawing" xmlns:w10="urn:schemas-microsoft-com:office:word" xmlns:w="http://schemas.openxmlformats.org/wordprocessingml/2006/main" xmlns:w14="http://schemas.microsoft.com/office/word/2010/wordml" xmlns:w15="http://schemas.microsoft.com/office/word/2012/wordml" xmlns:w16cex="http://schemas.microsoft.com/office/word/2018/wordml/cex" xmlns:w16cid="http://schemas.microsoft.com/office/word/2016/wordml/cid" xmlns:w16="http://schemas.microsoft.com/office/word/2018/wordml" xmlns:w16sdtdh="http://schemas.microsoft.com/office/word/2020/wordml/sdtdatahash" xmlns:w16se="http://schemas.microsoft.com/office/word/2015/wordml/symex" xmlns:wpg="http://schemas.microsoft.com/office/word/2010/wordprocessingGroup" xmlns:wpi="http://schemas.microsoft.com/office/word/2010/wordprocessingInk" xmlns:wne="http://schemas.microsoft.com/office/word/2006/wordml" xmlns:wps="http://schemas.microsoft.com/office/word/2010/wordprocessingShape" mc:Ignorable="w14 w15 w16se w16cid w16 w16cex w16sdtdh wp14">
+<w:numbering xmlns:wpc="http://schemas.microsoft.com/office/word/2010/wordprocessingCanvas" xmlns:cx="http://schemas.microsoft.com/office/drawing/2014/chartex" xmlns:cx1="http://schemas.microsoft.com/office/drawing/2015/9/8/chartex" xmlns:cx2="http://schemas.microsoft.com/office/drawing/2015/10/21/chartex" xmlns:cx3="http://schemas.microsoft.com/office/drawing/2016/5/9/chartex" xmlns:cx4="http://schemas.microsoft.com/office/drawing/2016/5/10/chartex" xmlns:cx5="http://schemas.microsoft.com/office/drawing/2016/5/11/chartex" xmlns:cx6="http://schemas.microsoft.com/office/drawing/2016/5/12/chartex" xmlns:cx7="http://schemas.microsoft.com/office/drawing/2016/5/13/chartex" xmlns:cx8="http://schemas.microsoft.com/office/drawing/2016/5/14/chartex" xmlns:mc="http://schemas.openxmlformats.org/markup-compatibility/2006" xmlns:aink="http://schemas.microsoft.com/office/drawing/2016/ink" xmlns:am3d="http://schemas.microsoft.com/office/drawing/2017/model3d" xmlns:o="urn:schemas-microsoft-com:office:office" xmlns:r="http://schemas.openxmlformats.org/officeDocument/2006/relationships" xmlns:m="http://schemas.openxmlformats.org/officeDocument/2006/math" xmlns:v="urn:schemas-microsoft-com:vml" xmlns:wp14="http://schemas.microsoft.com/office/word/2010/wordprocessingDrawing" xmlns:wp="http://schemas.openxmlformats.org/drawingml/2006/wordprocessingDrawing" xmlns:w10="urn:schemas-microsoft-com:office:word" xmlns:w="http://schemas.openxmlformats.org/wordprocessingml/2006/main" xmlns:w14="http://schemas.microsoft.com/office/word/2010/wordml" xmlns:w15="http://schemas.microsoft.com/office/word/2012/wordml" xmlns:w16cex="http://schemas.microsoft.com/office/word/2018/wordml/cex" xmlns:w16cid="http://schemas.microsoft.com/office/word/2016/wordml/cid" xmlns:w16="http://schemas.microsoft.com/office/word/2018/wordml" xmlns:w16sdtdh="http://schemas.microsoft.com/office/word/2020/wordml/sdtdatahash" xmlns:w16se="http://schemas.microsoft.com/office/word/2015/wordml/symex" xmlns:wpg="http://schemas.microsoft.com/office/word/2010/wordprocessingGroup" xmlns:wpi="http://schemas.microsoft.com/office/word/2010/wordprocessingInk" xmlns:wne="http://schemas.microsoft.com/office/word/2006/wordml" xmlns:wps="http://schemas.microsoft.com/office/word/2010/wordprocessingShape" mc:Ignorable="w14 w15 w16se w16cid w16 w16cex w16sdtdh wp14">
   <w:abstractNum w:abstractNumId="0" w15:restartNumberingAfterBreak="0">
-    <w:nsid w:val="78BE684B"/>
+    <w:nsid w:val="345909DE"/>
     <w:multiLevelType w:val="multilevel"/>
-    <w:tmpl w:val="9FFABE72"/>
+    <w:tmpl w:val="94C4A1BE"/>
     <w:lvl w:ilvl="0">
       <w:start w:val="1"/>
       <w:numFmt w:val="bullet"/>
@@ -1059,7 +1338,151 @@
       </w:rPr>
     </w:lvl>
   </w:abstractNum>
+  <w:abstractNum w:abstractNumId="1" w15:restartNumberingAfterBreak="0">
+    <w:nsid w:val="78BE684B"/>
+    <w:multiLevelType w:val="multilevel"/>
+    <w:tmpl w:val="9FFABE72"/>
+    <w:lvl w:ilvl="0">
+      <w:start w:val="1"/>
+      <w:numFmt w:val="bullet"/>
+      <w:lvlText w:val=""/>
+      <w:lvlJc w:val="left"/>
+      <w:pPr>
+        <w:tabs>
+          <w:tab w:val="num" w:pos="720"/>
+        </w:tabs>
+        <w:ind w:left="720" w:hanging="360"/>
+      </w:pPr>
+      <w:rPr>
+        <w:rFonts w:ascii="Symbol" w:hAnsi="Symbol" w:hint="default"/>
+        <w:sz w:val="20"/>
+      </w:rPr>
+    </w:lvl>
+    <w:lvl w:ilvl="1" w:tentative="1">
+      <w:numFmt w:val="bullet"/>
+      <w:lvlText w:val="o"/>
+      <w:lvlJc w:val="left"/>
+      <w:pPr>
+        <w:tabs>
+          <w:tab w:val="num" w:pos="1440"/>
+        </w:tabs>
+        <w:ind w:left="1440" w:hanging="360"/>
+      </w:pPr>
+      <w:rPr>
+        <w:rFonts w:ascii="Courier New" w:hAnsi="Courier New" w:hint="default"/>
+        <w:sz w:val="20"/>
+      </w:rPr>
+    </w:lvl>
+    <w:lvl w:ilvl="2" w:tentative="1">
+      <w:numFmt w:val="bullet"/>
+      <w:lvlText w:val=""/>
+      <w:lvlJc w:val="left"/>
+      <w:pPr>
+        <w:tabs>
+          <w:tab w:val="num" w:pos="2160"/>
+        </w:tabs>
+        <w:ind w:left="2160" w:hanging="360"/>
+      </w:pPr>
+      <w:rPr>
+        <w:rFonts w:ascii="Wingdings" w:hAnsi="Wingdings" w:hint="default"/>
+        <w:sz w:val="20"/>
+      </w:rPr>
+    </w:lvl>
+    <w:lvl w:ilvl="3" w:tentative="1">
+      <w:numFmt w:val="bullet"/>
+      <w:lvlText w:val=""/>
+      <w:lvlJc w:val="left"/>
+      <w:pPr>
+        <w:tabs>
+          <w:tab w:val="num" w:pos="2880"/>
+        </w:tabs>
+        <w:ind w:left="2880" w:hanging="360"/>
+      </w:pPr>
+      <w:rPr>
+        <w:rFonts w:ascii="Wingdings" w:hAnsi="Wingdings" w:hint="default"/>
+        <w:sz w:val="20"/>
+      </w:rPr>
+    </w:lvl>
+    <w:lvl w:ilvl="4" w:tentative="1">
+      <w:numFmt w:val="bullet"/>
+      <w:lvlText w:val=""/>
+      <w:lvlJc w:val="left"/>
+      <w:pPr>
+        <w:tabs>
+          <w:tab w:val="num" w:pos="3600"/>
+        </w:tabs>
+        <w:ind w:left="3600" w:hanging="360"/>
+      </w:pPr>
+      <w:rPr>
+        <w:rFonts w:ascii="Wingdings" w:hAnsi="Wingdings" w:hint="default"/>
+        <w:sz w:val="20"/>
+      </w:rPr>
+    </w:lvl>
+    <w:lvl w:ilvl="5" w:tentative="1">
+      <w:numFmt w:val="bullet"/>
+      <w:lvlText w:val=""/>
+      <w:lvlJc w:val="left"/>
+      <w:pPr>
+        <w:tabs>
+          <w:tab w:val="num" w:pos="4320"/>
+        </w:tabs>
+        <w:ind w:left="4320" w:hanging="360"/>
+      </w:pPr>
+      <w:rPr>
+        <w:rFonts w:ascii="Wingdings" w:hAnsi="Wingdings" w:hint="default"/>
+        <w:sz w:val="20"/>
+      </w:rPr>
+    </w:lvl>
+    <w:lvl w:ilvl="6" w:tentative="1">
+      <w:numFmt w:val="bullet"/>
+      <w:lvlText w:val=""/>
+      <w:lvlJc w:val="left"/>
+      <w:pPr>
+        <w:tabs>
+          <w:tab w:val="num" w:pos="5040"/>
+        </w:tabs>
+        <w:ind w:left="5040" w:hanging="360"/>
+      </w:pPr>
+      <w:rPr>
+        <w:rFonts w:ascii="Wingdings" w:hAnsi="Wingdings" w:hint="default"/>
+        <w:sz w:val="20"/>
+      </w:rPr>
+    </w:lvl>
+    <w:lvl w:ilvl="7" w:tentative="1">
+      <w:numFmt w:val="bullet"/>
+      <w:lvlText w:val=""/>
+      <w:lvlJc w:val="left"/>
+      <w:pPr>
+        <w:tabs>
+          <w:tab w:val="num" w:pos="5760"/>
+        </w:tabs>
+        <w:ind w:left="5760" w:hanging="360"/>
+      </w:pPr>
+      <w:rPr>
+        <w:rFonts w:ascii="Wingdings" w:hAnsi="Wingdings" w:hint="default"/>
+        <w:sz w:val="20"/>
+      </w:rPr>
+    </w:lvl>
+    <w:lvl w:ilvl="8" w:tentative="1">
+      <w:numFmt w:val="bullet"/>
+      <w:lvlText w:val=""/>
+      <w:lvlJc w:val="left"/>
+      <w:pPr>
+        <w:tabs>
+          <w:tab w:val="num" w:pos="6480"/>
+        </w:tabs>
+        <w:ind w:left="6480" w:hanging="360"/>
+      </w:pPr>
+      <w:rPr>
+        <w:rFonts w:ascii="Wingdings" w:hAnsi="Wingdings" w:hint="default"/>
+        <w:sz w:val="20"/>
+      </w:rPr>
+    </w:lvl>
+  </w:abstractNum>
   <w:num w:numId="1" w16cid:durableId="2058897528">
+    <w:abstractNumId w:val="1"/>
+  </w:num>
+  <w:num w:numId="2" w16cid:durableId="1887330789">
     <w:abstractNumId w:val="0"/>
   </w:num>
 </w:numbering>

</xml_diff>